<commit_message>
Updated help and version files.
</commit_message>
<xml_diff>
--- a/Python/UsersGuide-OperatorInterfaceControlBoard.docx
+++ b/Python/UsersGuide-OperatorInterfaceControlBoard.docx
@@ -1,6 +1,6 @@
 
 <file path=word/document.xml><?xml version="1.0" encoding="utf-8"?>
-<w:document xmlns:wpc="http://schemas.microsoft.com/office/word/2010/wordprocessingCanvas" xmlns:cx="http://schemas.microsoft.com/office/drawing/2014/chartex" xmlns:cx1="http://schemas.microsoft.com/office/drawing/2015/9/8/chartex" xmlns:cx2="http://schemas.microsoft.com/office/drawing/2015/10/21/chartex" xmlns:cx3="http://schemas.microsoft.com/office/drawing/2016/5/9/chartex" xmlns:cx4="http://schemas.microsoft.com/office/drawing/2016/5/10/chartex" xmlns:cx5="http://schemas.microsoft.com/office/drawing/2016/5/11/chartex" xmlns:cx6="http://schemas.microsoft.com/office/drawing/2016/5/12/chartex" xmlns:cx7="http://schemas.microsoft.com/office/drawing/2016/5/13/chartex" xmlns:cx8="http://schemas.microsoft.com/office/drawing/2016/5/14/chartex" xmlns:mc="http://schemas.openxmlformats.org/markup-compatibility/2006" xmlns:o="urn:schemas-microsoft-com:office:office" xmlns:r="http://schemas.openxmlformats.org/officeDocument/2006/relationships" xmlns:m="http://schemas.openxmlformats.org/officeDocument/2006/math" xmlns:v="urn:schemas-microsoft-com:vml" xmlns:wp14="http://schemas.microsoft.com/office/word/2010/wordprocessingDrawing" xmlns:wp="http://schemas.openxmlformats.org/drawingml/2006/wordprocessingDrawing" xmlns:w10="urn:schemas-microsoft-com:office:word" xmlns:w="http://schemas.openxmlformats.org/wordprocessingml/2006/main" xmlns:w14="http://schemas.microsoft.com/office/word/2010/wordml" xmlns:w15="http://schemas.microsoft.com/office/word/2012/wordml" xmlns:w16se="http://schemas.microsoft.com/office/word/2015/wordml/symex" xmlns:wpg="http://schemas.microsoft.com/office/word/2010/wordprocessingGroup" xmlns:wpi="http://schemas.microsoft.com/office/word/2010/wordprocessingInk" xmlns:wne="http://schemas.microsoft.com/office/word/2006/wordml" xmlns:wps="http://schemas.microsoft.com/office/word/2010/wordprocessingShape" mc:Ignorable="w14 w15 w16se wp14">
+<w:document xmlns:wpc="http://schemas.microsoft.com/office/word/2010/wordprocessingCanvas" xmlns:mc="http://schemas.openxmlformats.org/markup-compatibility/2006" xmlns:o="urn:schemas-microsoft-com:office:office" xmlns:r="http://schemas.openxmlformats.org/officeDocument/2006/relationships" xmlns:m="http://schemas.openxmlformats.org/officeDocument/2006/math" xmlns:v="urn:schemas-microsoft-com:vml" xmlns:wp14="http://schemas.microsoft.com/office/word/2010/wordprocessingDrawing" xmlns:wp="http://schemas.openxmlformats.org/drawingml/2006/wordprocessingDrawing" xmlns:w10="urn:schemas-microsoft-com:office:word" xmlns:w="http://schemas.openxmlformats.org/wordprocessingml/2006/main" xmlns:w14="http://schemas.microsoft.com/office/word/2010/wordml" xmlns:w15="http://schemas.microsoft.com/office/word/2012/wordml" xmlns:wpg="http://schemas.microsoft.com/office/word/2010/wordprocessingGroup" xmlns:wpi="http://schemas.microsoft.com/office/word/2010/wordprocessingInk" xmlns:wne="http://schemas.microsoft.com/office/word/2006/wordml" xmlns:wps="http://schemas.microsoft.com/office/word/2010/wordprocessingShape" mc:Ignorable="w14 w15 wp14">
   <w:body>
     <w:p>
       <w:pPr>
@@ -8,7 +8,9 @@
         <w:jc w:val="center"/>
       </w:pPr>
       <w:bookmarkStart w:id="0" w:name="_Hlk479957278"/>
+      <w:bookmarkStart w:id="1" w:name="_GoBack"/>
       <w:bookmarkEnd w:id="0"/>
+      <w:bookmarkEnd w:id="1"/>
       <w:r>
         <w:rPr>
           <w:noProof/>
@@ -123,7 +125,7 @@
         <w:jc w:val="center"/>
       </w:pPr>
       <w:r>
-        <w:t>Version 1.0</w:t>
+        <w:t>Version 1.1</w:t>
       </w:r>
     </w:p>
     <w:p/>
@@ -209,6 +211,41 @@
           <w:p>
             <w:r>
               <w:t>Initial Version</w:t>
+            </w:r>
+          </w:p>
+        </w:tc>
+      </w:tr>
+      <w:tr>
+        <w:tc>
+          <w:tcPr>
+            <w:tcW w:w="1005" w:type="dxa"/>
+            <w:vAlign w:val="center"/>
+          </w:tcPr>
+          <w:p>
+            <w:r>
+              <w:t>1.1</w:t>
+            </w:r>
+          </w:p>
+        </w:tc>
+        <w:tc>
+          <w:tcPr>
+            <w:tcW w:w="1353" w:type="dxa"/>
+            <w:vAlign w:val="center"/>
+          </w:tcPr>
+          <w:p>
+            <w:r>
+              <w:t>2017-10-19</w:t>
+            </w:r>
+          </w:p>
+        </w:tc>
+        <w:tc>
+          <w:tcPr>
+            <w:tcW w:w="7717" w:type="dxa"/>
+            <w:vAlign w:val="center"/>
+          </w:tcPr>
+          <w:p>
+            <w:r>
+              <w:t>Added information on robot integration</w:t>
             </w:r>
           </w:p>
         </w:tc>
@@ -1415,7 +1452,7 @@
                 <w:noProof/>
                 <w:webHidden/>
               </w:rPr>
-              <w:t>12</w:t>
+              <w:t>14</w:t>
             </w:r>
             <w:r>
               <w:rPr>
@@ -1499,7 +1536,7 @@
                 <w:noProof/>
                 <w:webHidden/>
               </w:rPr>
-              <w:t>12</w:t>
+              <w:t>14</w:t>
             </w:r>
             <w:r>
               <w:rPr>
@@ -1545,14 +1582,14 @@
       <w:pPr>
         <w:pStyle w:val="Heading1"/>
       </w:pPr>
-      <w:bookmarkStart w:id="1" w:name="_Ref480055698"/>
-      <w:bookmarkStart w:id="2" w:name="_Toc480059092"/>
+      <w:bookmarkStart w:id="2" w:name="_Ref480055698"/>
+      <w:bookmarkStart w:id="3" w:name="_Toc480059092"/>
       <w:r>
         <w:lastRenderedPageBreak/>
         <w:t>About</w:t>
       </w:r>
-      <w:bookmarkEnd w:id="1"/>
       <w:bookmarkEnd w:id="2"/>
+      <w:bookmarkEnd w:id="3"/>
     </w:p>
     <w:p>
       <w:r>
@@ -1669,7 +1706,7 @@
       <w:pPr>
         <w:pStyle w:val="Heading1"/>
       </w:pPr>
-      <w:bookmarkStart w:id="3" w:name="_Toc480059093"/>
+      <w:bookmarkStart w:id="4" w:name="_Toc480059093"/>
       <w:r>
         <w:rPr>
           <w:noProof/>
@@ -1735,7 +1772,7 @@
       <w:r>
         <w:t>Installation</w:t>
       </w:r>
-      <w:bookmarkEnd w:id="3"/>
+      <w:bookmarkEnd w:id="4"/>
     </w:p>
     <w:p>
       <w:pPr>
@@ -1932,11 +1969,11 @@
       <w:pPr>
         <w:pStyle w:val="Heading1"/>
       </w:pPr>
-      <w:bookmarkStart w:id="4" w:name="_Toc480059094"/>
+      <w:bookmarkStart w:id="5" w:name="_Toc480059094"/>
       <w:r>
         <w:t>First Run</w:t>
       </w:r>
-      <w:bookmarkEnd w:id="4"/>
+      <w:bookmarkEnd w:id="5"/>
     </w:p>
     <w:p>
       <w:r>
@@ -2010,10 +2047,7 @@
         <w:fldChar w:fldCharType="begin"/>
       </w:r>
       <w:r>
-        <w:instrText xml:space="preserve"> SEQ Figure \* A</w:instrText>
-      </w:r>
-      <w:r>
-        <w:instrText xml:space="preserve">RABIC </w:instrText>
+        <w:instrText xml:space="preserve"> SEQ Figure \* ARABIC </w:instrText>
       </w:r>
       <w:r>
         <w:fldChar w:fldCharType="separate"/>
@@ -2151,7 +2185,7 @@
         <w:pStyle w:val="Caption"/>
         <w:jc w:val="center"/>
       </w:pPr>
-      <w:bookmarkStart w:id="5" w:name="_Ref480008841"/>
+      <w:bookmarkStart w:id="6" w:name="_Ref480008841"/>
       <w:r>
         <w:t xml:space="preserve">Figure </w:t>
       </w:r>
@@ -2176,7 +2210,7 @@
         </w:rPr>
         <w:fldChar w:fldCharType="end"/>
       </w:r>
-      <w:bookmarkEnd w:id="5"/>
+      <w:bookmarkEnd w:id="6"/>
       <w:r>
         <w:t>. OICB in Notification Area</w:t>
       </w:r>
@@ -2245,8 +2279,8 @@
         <w:pStyle w:val="Caption"/>
         <w:jc w:val="center"/>
       </w:pPr>
-      <w:bookmarkStart w:id="6" w:name="_Ref480008823"/>
-      <w:bookmarkStart w:id="7" w:name="_Ref480008802"/>
+      <w:bookmarkStart w:id="7" w:name="_Ref480008823"/>
+      <w:bookmarkStart w:id="8" w:name="_Ref480008802"/>
       <w:r>
         <w:t xml:space="preserve">Figure </w:t>
       </w:r>
@@ -2271,7 +2305,7 @@
         </w:rPr>
         <w:fldChar w:fldCharType="end"/>
       </w:r>
-      <w:bookmarkEnd w:id="6"/>
+      <w:bookmarkEnd w:id="7"/>
       <w:r>
         <w:t>. OICB n</w:t>
       </w:r>
@@ -2296,7 +2330,7 @@
       <w:r>
         <w:t>enu</w:t>
       </w:r>
-      <w:bookmarkEnd w:id="7"/>
+      <w:bookmarkEnd w:id="8"/>
     </w:p>
     <w:p>
       <w:r>
@@ -2310,22 +2344,22 @@
       <w:pPr>
         <w:pStyle w:val="Heading1"/>
       </w:pPr>
-      <w:bookmarkStart w:id="8" w:name="_Toc480059095"/>
+      <w:bookmarkStart w:id="9" w:name="_Toc480059095"/>
       <w:r>
         <w:lastRenderedPageBreak/>
         <w:t>GUI Overview</w:t>
       </w:r>
-      <w:bookmarkEnd w:id="8"/>
+      <w:bookmarkEnd w:id="9"/>
     </w:p>
     <w:p>
       <w:pPr>
         <w:pStyle w:val="Heading2"/>
       </w:pPr>
-      <w:bookmarkStart w:id="9" w:name="_Toc480059096"/>
+      <w:bookmarkStart w:id="10" w:name="_Toc480059096"/>
       <w:r>
         <w:t>Main Window</w:t>
       </w:r>
-      <w:bookmarkEnd w:id="9"/>
+      <w:bookmarkEnd w:id="10"/>
     </w:p>
     <w:p>
       <w:pPr>
@@ -2405,7 +2439,7 @@
               </wp:anchor>
             </w:drawing>
           </mc:Choice>
-          <mc:Fallback>
+          <mc:Fallback xmlns:cx="http://schemas.microsoft.com/office/drawing/2014/chartex" xmlns:cx1="http://schemas.microsoft.com/office/drawing/2015/9/8/chartex" xmlns:cx2="http://schemas.microsoft.com/office/drawing/2015/10/21/chartex" xmlns:cx3="http://schemas.microsoft.com/office/drawing/2016/5/9/chartex" xmlns:cx4="http://schemas.microsoft.com/office/drawing/2016/5/10/chartex" xmlns:cx5="http://schemas.microsoft.com/office/drawing/2016/5/11/chartex" xmlns:cx6="http://schemas.microsoft.com/office/drawing/2016/5/12/chartex" xmlns:cx7="http://schemas.microsoft.com/office/drawing/2016/5/13/chartex" xmlns:cx8="http://schemas.microsoft.com/office/drawing/2016/5/14/chartex" xmlns:w16se="http://schemas.microsoft.com/office/word/2015/wordml/symex">
             <w:pict>
               <v:rect w14:anchorId="7916ACBC" id="Rectangle 22" o:spid="_x0000_s1026" style="position:absolute;margin-left:63.3pt;margin-top:115.25pt;width:269.2pt;height:284.45pt;z-index:251662336;visibility:visible;mso-wrap-style:square;mso-width-percent:0;mso-height-percent:0;mso-wrap-distance-left:9pt;mso-wrap-distance-top:0;mso-wrap-distance-right:9pt;mso-wrap-distance-bottom:0;mso-position-horizontal:absolute;mso-position-horizontal-relative:text;mso-position-vertical:absolute;mso-position-vertical-relative:text;mso-width-percent:0;mso-height-percent:0;mso-width-relative:margin;mso-height-relative:margin;v-text-anchor:middle" o:gfxdata="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" filled="f" strokecolor="#00b050" strokeweight="1.5pt"/>
             </w:pict>
@@ -2485,7 +2519,7 @@
               </wp:anchor>
             </w:drawing>
           </mc:Choice>
-          <mc:Fallback>
+          <mc:Fallback xmlns:cx="http://schemas.microsoft.com/office/drawing/2014/chartex" xmlns:cx1="http://schemas.microsoft.com/office/drawing/2015/9/8/chartex" xmlns:cx2="http://schemas.microsoft.com/office/drawing/2015/10/21/chartex" xmlns:cx3="http://schemas.microsoft.com/office/drawing/2016/5/9/chartex" xmlns:cx4="http://schemas.microsoft.com/office/drawing/2016/5/10/chartex" xmlns:cx5="http://schemas.microsoft.com/office/drawing/2016/5/11/chartex" xmlns:cx6="http://schemas.microsoft.com/office/drawing/2016/5/12/chartex" xmlns:cx7="http://schemas.microsoft.com/office/drawing/2016/5/13/chartex" xmlns:cx8="http://schemas.microsoft.com/office/drawing/2016/5/14/chartex" xmlns:w16se="http://schemas.microsoft.com/office/word/2015/wordml/symex">
             <w:pict>
               <v:rect w14:anchorId="3772FF7A" id="Rectangle 21" o:spid="_x0000_s1026" style="position:absolute;margin-left:63.5pt;margin-top:54.25pt;width:269.55pt;height:59.6pt;z-index:251661312;visibility:visible;mso-wrap-style:square;mso-width-percent:0;mso-height-percent:0;mso-wrap-distance-left:9pt;mso-wrap-distance-top:0;mso-wrap-distance-right:9pt;mso-wrap-distance-bottom:0;mso-position-horizontal:absolute;mso-position-horizontal-relative:text;mso-position-vertical:absolute;mso-position-vertical-relative:text;mso-width-percent:0;mso-height-percent:0;mso-width-relative:margin;mso-height-relative:margin;v-text-anchor:middle" o:gfxdata="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" filled="f" strokecolor="red" strokeweight="1.5pt"/>
             </w:pict>
@@ -2559,7 +2593,7 @@
               </wp:anchor>
             </w:drawing>
           </mc:Choice>
-          <mc:Fallback>
+          <mc:Fallback xmlns:cx="http://schemas.microsoft.com/office/drawing/2014/chartex" xmlns:cx1="http://schemas.microsoft.com/office/drawing/2015/9/8/chartex" xmlns:cx2="http://schemas.microsoft.com/office/drawing/2015/10/21/chartex" xmlns:cx3="http://schemas.microsoft.com/office/drawing/2016/5/9/chartex" xmlns:cx4="http://schemas.microsoft.com/office/drawing/2016/5/10/chartex" xmlns:cx5="http://schemas.microsoft.com/office/drawing/2016/5/11/chartex" xmlns:cx6="http://schemas.microsoft.com/office/drawing/2016/5/12/chartex" xmlns:cx7="http://schemas.microsoft.com/office/drawing/2016/5/13/chartex" xmlns:cx8="http://schemas.microsoft.com/office/drawing/2016/5/14/chartex" xmlns:w16se="http://schemas.microsoft.com/office/word/2015/wordml/symex">
             <w:pict>
               <v:rect w14:anchorId="4A38C84F" id="Rectangle 23" o:spid="_x0000_s1026" style="position:absolute;margin-left:63.4pt;margin-top:23.4pt;width:97.05pt;height:15.55pt;z-index:251663360;visibility:visible;mso-wrap-style:square;mso-wrap-distance-left:9pt;mso-wrap-distance-top:0;mso-wrap-distance-right:9pt;mso-wrap-distance-bottom:0;mso-position-horizontal:absolute;mso-position-horizontal-relative:text;mso-position-vertical:absolute;mso-position-vertical-relative:text;v-text-anchor:middle" o:gfxdata="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" filled="f" strokecolor="#00b0f0" strokeweight="1.5pt"/>
             </w:pict>
@@ -2612,7 +2646,7 @@
         <w:pStyle w:val="Caption"/>
         <w:jc w:val="center"/>
       </w:pPr>
-      <w:bookmarkStart w:id="10" w:name="_Ref480050969"/>
+      <w:bookmarkStart w:id="11" w:name="_Ref480050969"/>
       <w:r>
         <w:t xml:space="preserve">Figure </w:t>
       </w:r>
@@ -2637,7 +2671,7 @@
         </w:rPr>
         <w:fldChar w:fldCharType="end"/>
       </w:r>
-      <w:bookmarkEnd w:id="10"/>
+      <w:bookmarkEnd w:id="11"/>
       <w:r>
         <w:t>. OICB m</w:t>
       </w:r>
@@ -2765,12 +2799,12 @@
       <w:pPr>
         <w:pStyle w:val="Heading3"/>
       </w:pPr>
-      <w:bookmarkStart w:id="11" w:name="_Toc480059097"/>
+      <w:bookmarkStart w:id="12" w:name="_Toc480059097"/>
       <w:r>
         <w:lastRenderedPageBreak/>
         <w:t>OICB Statuses</w:t>
       </w:r>
-      <w:bookmarkEnd w:id="11"/>
+      <w:bookmarkEnd w:id="12"/>
     </w:p>
     <w:p>
       <w:pPr>
@@ -4231,23 +4265,23 @@
       <w:pPr>
         <w:pStyle w:val="Heading2"/>
       </w:pPr>
-      <w:bookmarkStart w:id="12" w:name="_Ref480051175"/>
-      <w:bookmarkStart w:id="13" w:name="_Toc480059098"/>
+      <w:bookmarkStart w:id="13" w:name="_Ref480051175"/>
+      <w:bookmarkStart w:id="14" w:name="_Toc480059098"/>
       <w:r>
         <w:t>Menu</w:t>
       </w:r>
-      <w:bookmarkEnd w:id="12"/>
       <w:bookmarkEnd w:id="13"/>
+      <w:bookmarkEnd w:id="14"/>
     </w:p>
     <w:p>
       <w:pPr>
         <w:pStyle w:val="Heading3"/>
       </w:pPr>
-      <w:bookmarkStart w:id="14" w:name="_Toc480059099"/>
+      <w:bookmarkStart w:id="15" w:name="_Toc480059099"/>
       <w:r>
         <w:t>File</w:t>
       </w:r>
-      <w:bookmarkEnd w:id="14"/>
+      <w:bookmarkEnd w:id="15"/>
     </w:p>
     <w:p>
       <w:pPr>
@@ -4285,11 +4319,11 @@
       <w:pPr>
         <w:pStyle w:val="Heading3"/>
       </w:pPr>
-      <w:bookmarkStart w:id="15" w:name="_Toc480059100"/>
+      <w:bookmarkStart w:id="16" w:name="_Toc480059100"/>
       <w:r>
         <w:t>Settings</w:t>
       </w:r>
-      <w:bookmarkEnd w:id="15"/>
+      <w:bookmarkEnd w:id="16"/>
     </w:p>
     <w:p>
       <w:pPr>
@@ -4400,7 +4434,7 @@
         <w:pStyle w:val="Caption"/>
         <w:jc w:val="center"/>
       </w:pPr>
-      <w:bookmarkStart w:id="16" w:name="_Ref480056005"/>
+      <w:bookmarkStart w:id="17" w:name="_Ref480056005"/>
       <w:r>
         <w:t xml:space="preserve">Figure </w:t>
       </w:r>
@@ -4425,7 +4459,7 @@
         </w:rPr>
         <w:fldChar w:fldCharType="end"/>
       </w:r>
-      <w:bookmarkEnd w:id="16"/>
+      <w:bookmarkEnd w:id="17"/>
       <w:r>
         <w:t>. Set Control Board Type window</w:t>
       </w:r>
@@ -5563,11 +5597,11 @@
       <w:pPr>
         <w:pStyle w:val="Heading3"/>
       </w:pPr>
-      <w:bookmarkStart w:id="17" w:name="_Toc480059101"/>
+      <w:bookmarkStart w:id="18" w:name="_Toc480059101"/>
       <w:r>
         <w:t>Help</w:t>
       </w:r>
-      <w:bookmarkEnd w:id="17"/>
+      <w:bookmarkEnd w:id="18"/>
     </w:p>
     <w:p>
       <w:pPr>
@@ -5708,7 +5742,7 @@
         <w:pStyle w:val="Caption"/>
         <w:jc w:val="center"/>
       </w:pPr>
-      <w:bookmarkStart w:id="18" w:name="_Ref480057636"/>
+      <w:bookmarkStart w:id="19" w:name="_Ref480057636"/>
       <w:r>
         <w:t xml:space="preserve">Figure </w:t>
       </w:r>
@@ -5733,7 +5767,7 @@
         </w:rPr>
         <w:fldChar w:fldCharType="end"/>
       </w:r>
-      <w:bookmarkEnd w:id="18"/>
+      <w:bookmarkEnd w:id="19"/>
       <w:r>
         <w:t>. About window</w:t>
       </w:r>
@@ -5742,13 +5776,13 @@
       <w:pPr>
         <w:pStyle w:val="Heading1"/>
       </w:pPr>
-      <w:bookmarkStart w:id="19" w:name="_Toc480059102"/>
-      <w:bookmarkStart w:id="20" w:name="_Ref480055871"/>
+      <w:bookmarkStart w:id="20" w:name="_Toc480059102"/>
+      <w:bookmarkStart w:id="21" w:name="_Ref480055871"/>
       <w:r>
         <w:lastRenderedPageBreak/>
         <w:t>Taskbar Icon</w:t>
       </w:r>
-      <w:bookmarkEnd w:id="19"/>
+      <w:bookmarkEnd w:id="20"/>
     </w:p>
     <w:p>
       <w:pPr>
@@ -5775,7 +5809,7 @@
         <w:tblLook w:val="04A0" w:firstRow="1" w:lastRow="0" w:firstColumn="1" w:lastColumn="0" w:noHBand="0" w:noVBand="1"/>
       </w:tblPr>
       <w:tblGrid>
-        <w:gridCol w:w="1245"/>
+        <w:gridCol w:w="1252"/>
         <w:gridCol w:w="7531"/>
       </w:tblGrid>
       <w:tr>
@@ -5816,10 +5850,10 @@
                   <v:path o:extrusionok="f" gradientshapeok="t" o:connecttype="rect"/>
                   <o:lock v:ext="edit" aspectratio="t"/>
                 </v:shapetype>
-                <v:shape id="_x0000_i1025" type="#_x0000_t75" style="width:51.2pt;height:25.3pt" o:ole="">
+                <v:shape id="_x0000_i1025" type="#_x0000_t75" style="width:51pt;height:25.5pt" o:ole="">
                   <v:imagedata r:id="rId19" o:title="" cropbottom="32273f" cropright="21931f"/>
                 </v:shape>
-                <o:OLEObject Type="Embed" ProgID="PBrush" ShapeID="_x0000_i1025" DrawAspect="Icon" ObjectID="_1553801032" r:id="rId20"/>
+                <o:OLEObject Type="Embed" ProgID="PBrush" ShapeID="_x0000_i1025" DrawAspect="Icon" ObjectID="_1569930233" r:id="rId20"/>
               </w:object>
             </w:r>
           </w:p>
@@ -5860,10 +5894,10 @@
             </w:pPr>
             <w:r>
               <w:object w:dxaOrig="1538" w:dyaOrig="994">
-                <v:shape id="_x0000_i1026" type="#_x0000_t75" style="width:51.45pt;height:25.3pt" o:ole="">
+                <v:shape id="_x0000_i1026" type="#_x0000_t75" style="width:51.75pt;height:25.5pt" o:ole="">
                   <v:imagedata r:id="rId21" o:title="" cropbottom="32273f" cropright="21718f"/>
                 </v:shape>
-                <o:OLEObject Type="Embed" ProgID="PBrush" ShapeID="_x0000_i1026" DrawAspect="Icon" ObjectID="_1553801033" r:id="rId22"/>
+                <o:OLEObject Type="Embed" ProgID="PBrush" ShapeID="_x0000_i1026" DrawAspect="Icon" ObjectID="_1569930234" r:id="rId22"/>
               </w:object>
             </w:r>
           </w:p>
@@ -5904,10 +5938,10 @@
             </w:pPr>
             <w:r>
               <w:object w:dxaOrig="1538" w:dyaOrig="994">
-                <v:shape id="_x0000_i1027" type="#_x0000_t75" style="width:51.45pt;height:24.85pt" o:ole="">
+                <v:shape id="_x0000_i1027" type="#_x0000_t75" style="width:51.75pt;height:24.75pt" o:ole="">
                   <v:imagedata r:id="rId23" o:title="" cropbottom="32669f" cropright="21718f"/>
                 </v:shape>
-                <o:OLEObject Type="Embed" ProgID="PBrush" ShapeID="_x0000_i1027" DrawAspect="Icon" ObjectID="_1553801034" r:id="rId24"/>
+                <o:OLEObject Type="Embed" ProgID="PBrush" ShapeID="_x0000_i1027" DrawAspect="Icon" ObjectID="_1569930235" r:id="rId24"/>
               </w:object>
             </w:r>
           </w:p>
@@ -5948,10 +5982,10 @@
             </w:pPr>
             <w:r>
               <w:object w:dxaOrig="1538" w:dyaOrig="994">
-                <v:shape id="_x0000_i1028" type="#_x0000_t75" style="width:51pt;height:24.85pt" o:ole="">
+                <v:shape id="_x0000_i1028" type="#_x0000_t75" style="width:51pt;height:24.75pt" o:ole="">
                   <v:imagedata r:id="rId25" o:title="" cropbottom="32669f" cropright="22101f"/>
                 </v:shape>
-                <o:OLEObject Type="Embed" ProgID="PBrush" ShapeID="_x0000_i1028" DrawAspect="Icon" ObjectID="_1553801035" r:id="rId26"/>
+                <o:OLEObject Type="Embed" ProgID="PBrush" ShapeID="_x0000_i1028" DrawAspect="Icon" ObjectID="_1569930236" r:id="rId26"/>
               </w:object>
             </w:r>
           </w:p>
@@ -5992,10 +6026,10 @@
             </w:pPr>
             <w:r>
               <w:object w:dxaOrig="1538" w:dyaOrig="994">
-                <v:shape id="_x0000_i1029" type="#_x0000_t75" style="width:50.85pt;height:25.3pt" o:ole="">
+                <v:shape id="_x0000_i1029" type="#_x0000_t75" style="width:51pt;height:25.5pt" o:ole="">
                   <v:imagedata r:id="rId27" o:title="" cropbottom="32075f" cropright="22271f"/>
                 </v:shape>
-                <o:OLEObject Type="Embed" ProgID="PBrush" ShapeID="_x0000_i1029" DrawAspect="Icon" ObjectID="_1553801036" r:id="rId28"/>
+                <o:OLEObject Type="Embed" ProgID="PBrush" ShapeID="_x0000_i1029" DrawAspect="Icon" ObjectID="_1569930237" r:id="rId28"/>
               </w:object>
             </w:r>
           </w:p>
@@ -6036,10 +6070,10 @@
             </w:pPr>
             <w:r>
               <w:object w:dxaOrig="1538" w:dyaOrig="994">
-                <v:shape id="_x0000_i1030" type="#_x0000_t75" style="width:51.2pt;height:25.05pt" o:ole="">
+                <v:shape id="_x0000_i1030" type="#_x0000_t75" style="width:51pt;height:24.75pt" o:ole="">
                   <v:imagedata r:id="rId29" o:title="" cropbottom="32471f" cropright="21931f"/>
                 </v:shape>
-                <o:OLEObject Type="Embed" ProgID="PBrush" ShapeID="_x0000_i1030" DrawAspect="Icon" ObjectID="_1553801037" r:id="rId30"/>
+                <o:OLEObject Type="Embed" ProgID="PBrush" ShapeID="_x0000_i1030" DrawAspect="Icon" ObjectID="_1569930238" r:id="rId30"/>
               </w:object>
             </w:r>
           </w:p>
@@ -6080,10 +6114,10 @@
             </w:pPr>
             <w:r>
               <w:object w:dxaOrig="1538" w:dyaOrig="994">
-                <v:shape id="_x0000_i1031" type="#_x0000_t75" style="width:51pt;height:24.85pt" o:ole="">
+                <v:shape id="_x0000_i1031" type="#_x0000_t75" style="width:51pt;height:24.75pt" o:ole="">
                   <v:imagedata r:id="rId31" o:title="" cropbottom="32669f" cropright="22101f"/>
                 </v:shape>
-                <o:OLEObject Type="Embed" ProgID="PBrush" ShapeID="_x0000_i1031" DrawAspect="Icon" ObjectID="_1553801038" r:id="rId32"/>
+                <o:OLEObject Type="Embed" ProgID="PBrush" ShapeID="_x0000_i1031" DrawAspect="Icon" ObjectID="_1569930239" r:id="rId32"/>
               </w:object>
             </w:r>
           </w:p>
@@ -6122,11 +6156,11 @@
       <w:pPr>
         <w:pStyle w:val="Heading1"/>
       </w:pPr>
-      <w:bookmarkStart w:id="21" w:name="_Toc480059103"/>
+      <w:bookmarkStart w:id="22" w:name="_Toc480059103"/>
       <w:r>
         <w:t>Firmware</w:t>
       </w:r>
-      <w:bookmarkEnd w:id="21"/>
+      <w:bookmarkEnd w:id="22"/>
     </w:p>
     <w:p>
       <w:pPr>
@@ -6377,12 +6411,12 @@
       <w:pPr>
         <w:pStyle w:val="Heading1"/>
       </w:pPr>
-      <w:bookmarkStart w:id="22" w:name="_Toc480059104"/>
+      <w:bookmarkStart w:id="23" w:name="_Toc480059104"/>
       <w:r>
         <w:t>Simulator</w:t>
       </w:r>
-      <w:bookmarkEnd w:id="20"/>
-      <w:bookmarkEnd w:id="22"/>
+      <w:bookmarkEnd w:id="21"/>
+      <w:bookmarkEnd w:id="23"/>
     </w:p>
     <w:p>
       <w:pPr>
@@ -6490,11 +6524,203 @@
       <w:pPr>
         <w:pStyle w:val="Heading1"/>
       </w:pPr>
-      <w:bookmarkStart w:id="23" w:name="_Toc480059105"/>
-      <w:r>
+      <w:r>
+        <w:t>Robot Code Integration</w:t>
+      </w:r>
+    </w:p>
+    <w:p>
+      <w:r>
+        <w:t xml:space="preserve">So you’ve carefully read this document up to this point, but I still haven’t covered how to use the board with your robot. Not to worry, the time has come. </w:t>
+      </w:r>
+    </w:p>
+    <w:p>
+      <w:r>
+        <w:t>It’s actually easy to do, like everything up to this point. The path for the four groups of signals are:</w:t>
+      </w:r>
+    </w:p>
+    <w:p>
+      <w:pPr>
+        <w:pStyle w:val="ListParagraph"/>
+        <w:numPr>
+          <w:ilvl w:val="0"/>
+          <w:numId w:val="15"/>
+        </w:numPr>
+      </w:pPr>
+      <w:r>
+        <w:t>“</w:t>
+      </w:r>
+      <w:r>
+        <w:t>/OperatorInterfaceControlBoard/Switch</w:t>
+      </w:r>
+      <w:r>
+        <w:t>” – 16-element Boolean Array (NT Read)</w:t>
+      </w:r>
+    </w:p>
+    <w:p>
+      <w:pPr>
+        <w:pStyle w:val="ListParagraph"/>
+        <w:numPr>
+          <w:ilvl w:val="0"/>
+          <w:numId w:val="15"/>
+        </w:numPr>
+      </w:pPr>
+      <w:r>
+        <w:t>“</w:t>
+      </w:r>
+      <w:r>
+        <w:t>/OperatorInterfaceControlBoard/Analog</w:t>
+      </w:r>
+      <w:r>
+        <w:t>” – 16-element Numeric Array (NT Read)</w:t>
+      </w:r>
+    </w:p>
+    <w:p>
+      <w:pPr>
+        <w:pStyle w:val="ListParagraph"/>
+        <w:numPr>
+          <w:ilvl w:val="0"/>
+          <w:numId w:val="15"/>
+        </w:numPr>
+      </w:pPr>
+      <w:r>
+        <w:t>“</w:t>
+      </w:r>
+      <w:r>
+        <w:t>/OperatorInterfaceControlBoard/LED</w:t>
+      </w:r>
+      <w:r>
+        <w:t>” – 16-element Boolean Array (NT Write)</w:t>
+      </w:r>
+    </w:p>
+    <w:p>
+      <w:pPr>
+        <w:pStyle w:val="ListParagraph"/>
+        <w:numPr>
+          <w:ilvl w:val="0"/>
+          <w:numId w:val="15"/>
+        </w:numPr>
+      </w:pPr>
+      <w:r>
+        <w:t>“</w:t>
+      </w:r>
+      <w:r>
+        <w:t>/OperatorInterfaceControlBoard/PWM</w:t>
+      </w:r>
+      <w:r>
+        <w:t>” – 11-element Numeric Array (NT Write)</w:t>
+      </w:r>
+    </w:p>
+    <w:p>
+      <w:pPr>
+        <w:keepNext/>
+      </w:pPr>
+      <w:r>
+        <w:lastRenderedPageBreak/>
+        <w:t>Here’s an example of LabVIEW Block Diagram code:</w:t>
+      </w:r>
+    </w:p>
+    <w:p>
+      <w:r>
+        <w:rPr>
+          <w:noProof/>
+        </w:rPr>
+        <w:drawing>
+          <wp:inline distT="0" distB="0" distL="0" distR="0" wp14:anchorId="3AD9EACA" wp14:editId="4278A766">
+            <wp:extent cx="5476875" cy="3609975"/>
+            <wp:effectExtent l="0" t="0" r="9525" b="9525"/>
+            <wp:docPr id="3" name="Picture 3"/>
+            <wp:cNvGraphicFramePr>
+              <a:graphicFrameLocks xmlns:a="http://schemas.openxmlformats.org/drawingml/2006/main" noChangeAspect="1"/>
+            </wp:cNvGraphicFramePr>
+            <a:graphic xmlns:a="http://schemas.openxmlformats.org/drawingml/2006/main">
+              <a:graphicData uri="http://schemas.openxmlformats.org/drawingml/2006/picture">
+                <pic:pic xmlns:pic="http://schemas.openxmlformats.org/drawingml/2006/picture">
+                  <pic:nvPicPr>
+                    <pic:cNvPr id="1" name=""/>
+                    <pic:cNvPicPr/>
+                  </pic:nvPicPr>
+                  <pic:blipFill>
+                    <a:blip r:embed="rId36"/>
+                    <a:stretch>
+                      <a:fillRect/>
+                    </a:stretch>
+                  </pic:blipFill>
+                  <pic:spPr>
+                    <a:xfrm>
+                      <a:off x="0" y="0"/>
+                      <a:ext cx="5476875" cy="3609975"/>
+                    </a:xfrm>
+                    <a:prstGeom prst="rect">
+                      <a:avLst/>
+                    </a:prstGeom>
+                  </pic:spPr>
+                </pic:pic>
+              </a:graphicData>
+            </a:graphic>
+          </wp:inline>
+        </w:drawing>
+      </w:r>
+    </w:p>
+    <w:p>
+      <w:pPr>
+        <w:keepNext/>
+      </w:pPr>
+      <w:r>
+        <w:t>Here’s an example of the Front Panel for that Block Diagram:</w:t>
+      </w:r>
+    </w:p>
+    <w:p>
+      <w:r>
+        <w:rPr>
+          <w:noProof/>
+        </w:rPr>
+        <w:drawing>
+          <wp:inline distT="0" distB="0" distL="0" distR="0" wp14:anchorId="2954B3BF" wp14:editId="5470636F">
+            <wp:extent cx="4810125" cy="3686735"/>
+            <wp:effectExtent l="0" t="0" r="0" b="9525"/>
+            <wp:docPr id="4" name="Picture 4"/>
+            <wp:cNvGraphicFramePr>
+              <a:graphicFrameLocks xmlns:a="http://schemas.openxmlformats.org/drawingml/2006/main" noChangeAspect="1"/>
+            </wp:cNvGraphicFramePr>
+            <a:graphic xmlns:a="http://schemas.openxmlformats.org/drawingml/2006/main">
+              <a:graphicData uri="http://schemas.openxmlformats.org/drawingml/2006/picture">
+                <pic:pic xmlns:pic="http://schemas.openxmlformats.org/drawingml/2006/picture">
+                  <pic:nvPicPr>
+                    <pic:cNvPr id="1" name=""/>
+                    <pic:cNvPicPr/>
+                  </pic:nvPicPr>
+                  <pic:blipFill>
+                    <a:blip r:embed="rId37"/>
+                    <a:stretch>
+                      <a:fillRect/>
+                    </a:stretch>
+                  </pic:blipFill>
+                  <pic:spPr>
+                    <a:xfrm>
+                      <a:off x="0" y="0"/>
+                      <a:ext cx="4815341" cy="3690733"/>
+                    </a:xfrm>
+                    <a:prstGeom prst="rect">
+                      <a:avLst/>
+                    </a:prstGeom>
+                  </pic:spPr>
+                </pic:pic>
+              </a:graphicData>
+            </a:graphic>
+          </wp:inline>
+        </w:drawing>
+      </w:r>
+    </w:p>
+    <w:p>
+      <w:pPr>
+        <w:pStyle w:val="Heading1"/>
+      </w:pPr>
+      <w:bookmarkStart w:id="24" w:name="_Toc480059105"/>
+      <w:r>
+        <w:lastRenderedPageBreak/>
         <w:t>Acknowledgements</w:t>
       </w:r>
-      <w:bookmarkEnd w:id="23"/>
+      <w:bookmarkEnd w:id="24"/>
     </w:p>
     <w:p>
       <w:r>
@@ -6562,11 +6788,11 @@
       <w:pPr>
         <w:pStyle w:val="Heading1"/>
       </w:pPr>
-      <w:bookmarkStart w:id="24" w:name="_Toc480059106"/>
+      <w:bookmarkStart w:id="25" w:name="_Toc480059106"/>
       <w:r>
         <w:t>Contact Information</w:t>
       </w:r>
-      <w:bookmarkEnd w:id="24"/>
+      <w:bookmarkEnd w:id="25"/>
     </w:p>
     <w:p>
       <w:pPr>
@@ -6590,16 +6816,14 @@
       <w:r>
         <w:t>ryannazaretian@gmail.com</w:t>
       </w:r>
-      <w:bookmarkStart w:id="25" w:name="_GoBack"/>
-      <w:bookmarkEnd w:id="25"/>
     </w:p>
     <w:sectPr>
-      <w:headerReference w:type="even" r:id="rId36"/>
-      <w:headerReference w:type="default" r:id="rId37"/>
-      <w:footerReference w:type="even" r:id="rId38"/>
-      <w:footerReference w:type="default" r:id="rId39"/>
-      <w:headerReference w:type="first" r:id="rId40"/>
-      <w:footerReference w:type="first" r:id="rId41"/>
+      <w:headerReference w:type="even" r:id="rId38"/>
+      <w:headerReference w:type="default" r:id="rId39"/>
+      <w:footerReference w:type="even" r:id="rId40"/>
+      <w:footerReference w:type="default" r:id="rId41"/>
+      <w:headerReference w:type="first" r:id="rId42"/>
+      <w:footerReference w:type="first" r:id="rId43"/>
       <w:pgSz w:w="12240" w:h="15840"/>
       <w:pgMar w:top="1440" w:right="1440" w:bottom="1440" w:left="1440" w:header="720" w:footer="720" w:gutter="0"/>
       <w:cols w:space="720"/>
@@ -6610,7 +6834,7 @@
 </file>
 
 <file path=word/endnotes.xml><?xml version="1.0" encoding="utf-8"?>
-<w:endnotes xmlns:wpc="http://schemas.microsoft.com/office/word/2010/wordprocessingCanvas" xmlns:cx="http://schemas.microsoft.com/office/drawing/2014/chartex" xmlns:cx1="http://schemas.microsoft.com/office/drawing/2015/9/8/chartex" xmlns:cx2="http://schemas.microsoft.com/office/drawing/2015/10/21/chartex" xmlns:cx3="http://schemas.microsoft.com/office/drawing/2016/5/9/chartex" xmlns:cx4="http://schemas.microsoft.com/office/drawing/2016/5/10/chartex" xmlns:cx5="http://schemas.microsoft.com/office/drawing/2016/5/11/chartex" xmlns:cx6="http://schemas.microsoft.com/office/drawing/2016/5/12/chartex" xmlns:cx7="http://schemas.microsoft.com/office/drawing/2016/5/13/chartex" xmlns:cx8="http://schemas.microsoft.com/office/drawing/2016/5/14/chartex" xmlns:mc="http://schemas.openxmlformats.org/markup-compatibility/2006" xmlns:o="urn:schemas-microsoft-com:office:office" xmlns:r="http://schemas.openxmlformats.org/officeDocument/2006/relationships" xmlns:m="http://schemas.openxmlformats.org/officeDocument/2006/math" xmlns:v="urn:schemas-microsoft-com:vml" xmlns:wp14="http://schemas.microsoft.com/office/word/2010/wordprocessingDrawing" xmlns:wp="http://schemas.openxmlformats.org/drawingml/2006/wordprocessingDrawing" xmlns:w10="urn:schemas-microsoft-com:office:word" xmlns:w="http://schemas.openxmlformats.org/wordprocessingml/2006/main" xmlns:w14="http://schemas.microsoft.com/office/word/2010/wordml" xmlns:w15="http://schemas.microsoft.com/office/word/2012/wordml" xmlns:w16se="http://schemas.microsoft.com/office/word/2015/wordml/symex" xmlns:wpg="http://schemas.microsoft.com/office/word/2010/wordprocessingGroup" xmlns:wpi="http://schemas.microsoft.com/office/word/2010/wordprocessingInk" xmlns:wne="http://schemas.microsoft.com/office/word/2006/wordml" xmlns:wps="http://schemas.microsoft.com/office/word/2010/wordprocessingShape" mc:Ignorable="w14 w15 w16se wp14">
+<w:endnotes xmlns:wpc="http://schemas.microsoft.com/office/word/2010/wordprocessingCanvas" xmlns:mc="http://schemas.openxmlformats.org/markup-compatibility/2006" xmlns:o="urn:schemas-microsoft-com:office:office" xmlns:r="http://schemas.openxmlformats.org/officeDocument/2006/relationships" xmlns:m="http://schemas.openxmlformats.org/officeDocument/2006/math" xmlns:v="urn:schemas-microsoft-com:vml" xmlns:wp14="http://schemas.microsoft.com/office/word/2010/wordprocessingDrawing" xmlns:wp="http://schemas.openxmlformats.org/drawingml/2006/wordprocessingDrawing" xmlns:w10="urn:schemas-microsoft-com:office:word" xmlns:w="http://schemas.openxmlformats.org/wordprocessingml/2006/main" xmlns:w14="http://schemas.microsoft.com/office/word/2010/wordml" xmlns:w15="http://schemas.microsoft.com/office/word/2012/wordml" xmlns:wpg="http://schemas.microsoft.com/office/word/2010/wordprocessingGroup" xmlns:wpi="http://schemas.microsoft.com/office/word/2010/wordprocessingInk" xmlns:wne="http://schemas.microsoft.com/office/word/2006/wordml" xmlns:wps="http://schemas.microsoft.com/office/word/2010/wordprocessingShape" mc:Ignorable="w14 w15 wp14">
   <w:endnote w:type="separator" w:id="-1">
     <w:p>
       <w:pPr>
@@ -6635,7 +6859,7 @@
 </file>
 
 <file path=word/footer1.xml><?xml version="1.0" encoding="utf-8"?>
-<w:ftr xmlns:wpc="http://schemas.microsoft.com/office/word/2010/wordprocessingCanvas" xmlns:cx="http://schemas.microsoft.com/office/drawing/2014/chartex" xmlns:cx1="http://schemas.microsoft.com/office/drawing/2015/9/8/chartex" xmlns:cx2="http://schemas.microsoft.com/office/drawing/2015/10/21/chartex" xmlns:cx3="http://schemas.microsoft.com/office/drawing/2016/5/9/chartex" xmlns:cx4="http://schemas.microsoft.com/office/drawing/2016/5/10/chartex" xmlns:cx5="http://schemas.microsoft.com/office/drawing/2016/5/11/chartex" xmlns:cx6="http://schemas.microsoft.com/office/drawing/2016/5/12/chartex" xmlns:cx7="http://schemas.microsoft.com/office/drawing/2016/5/13/chartex" xmlns:cx8="http://schemas.microsoft.com/office/drawing/2016/5/14/chartex" xmlns:mc="http://schemas.openxmlformats.org/markup-compatibility/2006" xmlns:o="urn:schemas-microsoft-com:office:office" xmlns:r="http://schemas.openxmlformats.org/officeDocument/2006/relationships" xmlns:m="http://schemas.openxmlformats.org/officeDocument/2006/math" xmlns:v="urn:schemas-microsoft-com:vml" xmlns:wp14="http://schemas.microsoft.com/office/word/2010/wordprocessingDrawing" xmlns:wp="http://schemas.openxmlformats.org/drawingml/2006/wordprocessingDrawing" xmlns:w10="urn:schemas-microsoft-com:office:word" xmlns:w="http://schemas.openxmlformats.org/wordprocessingml/2006/main" xmlns:w14="http://schemas.microsoft.com/office/word/2010/wordml" xmlns:w15="http://schemas.microsoft.com/office/word/2012/wordml" xmlns:w16se="http://schemas.microsoft.com/office/word/2015/wordml/symex" xmlns:wpg="http://schemas.microsoft.com/office/word/2010/wordprocessingGroup" xmlns:wpi="http://schemas.microsoft.com/office/word/2010/wordprocessingInk" xmlns:wne="http://schemas.microsoft.com/office/word/2006/wordml" xmlns:wps="http://schemas.microsoft.com/office/word/2010/wordprocessingShape" mc:Ignorable="w14 w15 w16se wp14">
+<w:ftr xmlns:wpc="http://schemas.microsoft.com/office/word/2010/wordprocessingCanvas" xmlns:mc="http://schemas.openxmlformats.org/markup-compatibility/2006" xmlns:o="urn:schemas-microsoft-com:office:office" xmlns:r="http://schemas.openxmlformats.org/officeDocument/2006/relationships" xmlns:m="http://schemas.openxmlformats.org/officeDocument/2006/math" xmlns:v="urn:schemas-microsoft-com:vml" xmlns:wp14="http://schemas.microsoft.com/office/word/2010/wordprocessingDrawing" xmlns:wp="http://schemas.openxmlformats.org/drawingml/2006/wordprocessingDrawing" xmlns:w10="urn:schemas-microsoft-com:office:word" xmlns:w="http://schemas.openxmlformats.org/wordprocessingml/2006/main" xmlns:w14="http://schemas.microsoft.com/office/word/2010/wordml" xmlns:w15="http://schemas.microsoft.com/office/word/2012/wordml" xmlns:wpg="http://schemas.microsoft.com/office/word/2010/wordprocessingGroup" xmlns:wpi="http://schemas.microsoft.com/office/word/2010/wordprocessingInk" xmlns:wne="http://schemas.microsoft.com/office/word/2006/wordml" xmlns:wps="http://schemas.microsoft.com/office/word/2010/wordprocessingShape" mc:Ignorable="w14 w15 wp14">
   <w:p>
     <w:pPr>
       <w:pStyle w:val="Footer"/>
@@ -6645,7 +6869,7 @@
 </file>
 
 <file path=word/footer2.xml><?xml version="1.0" encoding="utf-8"?>
-<w:ftr xmlns:wpc="http://schemas.microsoft.com/office/word/2010/wordprocessingCanvas" xmlns:cx="http://schemas.microsoft.com/office/drawing/2014/chartex" xmlns:cx1="http://schemas.microsoft.com/office/drawing/2015/9/8/chartex" xmlns:cx2="http://schemas.microsoft.com/office/drawing/2015/10/21/chartex" xmlns:cx3="http://schemas.microsoft.com/office/drawing/2016/5/9/chartex" xmlns:cx4="http://schemas.microsoft.com/office/drawing/2016/5/10/chartex" xmlns:cx5="http://schemas.microsoft.com/office/drawing/2016/5/11/chartex" xmlns:cx6="http://schemas.microsoft.com/office/drawing/2016/5/12/chartex" xmlns:cx7="http://schemas.microsoft.com/office/drawing/2016/5/13/chartex" xmlns:cx8="http://schemas.microsoft.com/office/drawing/2016/5/14/chartex" xmlns:mc="http://schemas.openxmlformats.org/markup-compatibility/2006" xmlns:o="urn:schemas-microsoft-com:office:office" xmlns:r="http://schemas.openxmlformats.org/officeDocument/2006/relationships" xmlns:m="http://schemas.openxmlformats.org/officeDocument/2006/math" xmlns:v="urn:schemas-microsoft-com:vml" xmlns:wp14="http://schemas.microsoft.com/office/word/2010/wordprocessingDrawing" xmlns:wp="http://schemas.openxmlformats.org/drawingml/2006/wordprocessingDrawing" xmlns:w10="urn:schemas-microsoft-com:office:word" xmlns:w="http://schemas.openxmlformats.org/wordprocessingml/2006/main" xmlns:w14="http://schemas.microsoft.com/office/word/2010/wordml" xmlns:w15="http://schemas.microsoft.com/office/word/2012/wordml" xmlns:w16se="http://schemas.microsoft.com/office/word/2015/wordml/symex" xmlns:wpg="http://schemas.microsoft.com/office/word/2010/wordprocessingGroup" xmlns:wpi="http://schemas.microsoft.com/office/word/2010/wordprocessingInk" xmlns:wne="http://schemas.microsoft.com/office/word/2006/wordml" xmlns:wps="http://schemas.microsoft.com/office/word/2010/wordprocessingShape" mc:Ignorable="w14 w15 w16se wp14">
+<w:ftr xmlns:wpc="http://schemas.microsoft.com/office/word/2010/wordprocessingCanvas" xmlns:mc="http://schemas.openxmlformats.org/markup-compatibility/2006" xmlns:o="urn:schemas-microsoft-com:office:office" xmlns:r="http://schemas.openxmlformats.org/officeDocument/2006/relationships" xmlns:m="http://schemas.openxmlformats.org/officeDocument/2006/math" xmlns:v="urn:schemas-microsoft-com:vml" xmlns:wp14="http://schemas.microsoft.com/office/word/2010/wordprocessingDrawing" xmlns:wp="http://schemas.openxmlformats.org/drawingml/2006/wordprocessingDrawing" xmlns:w10="urn:schemas-microsoft-com:office:word" xmlns:w="http://schemas.openxmlformats.org/wordprocessingml/2006/main" xmlns:w14="http://schemas.microsoft.com/office/word/2010/wordml" xmlns:w15="http://schemas.microsoft.com/office/word/2012/wordml" xmlns:wpg="http://schemas.microsoft.com/office/word/2010/wordprocessingGroup" xmlns:wpi="http://schemas.microsoft.com/office/word/2010/wordprocessingInk" xmlns:wne="http://schemas.microsoft.com/office/word/2006/wordml" xmlns:wps="http://schemas.microsoft.com/office/word/2010/wordprocessingShape" mc:Ignorable="w14 w15 wp14">
   <w:sdt>
     <w:sdtPr>
       <w:id w:val="-1960331058"/>
@@ -6750,7 +6974,7 @@
                 <w:bCs/>
                 <w:noProof/>
               </w:rPr>
-              <w:t>12</w:t>
+              <w:t>14</w:t>
             </w:r>
             <w:r>
               <w:rPr>
@@ -6775,7 +6999,7 @@
 </file>
 
 <file path=word/footer3.xml><?xml version="1.0" encoding="utf-8"?>
-<w:ftr xmlns:wpc="http://schemas.microsoft.com/office/word/2010/wordprocessingCanvas" xmlns:cx="http://schemas.microsoft.com/office/drawing/2014/chartex" xmlns:cx1="http://schemas.microsoft.com/office/drawing/2015/9/8/chartex" xmlns:cx2="http://schemas.microsoft.com/office/drawing/2015/10/21/chartex" xmlns:cx3="http://schemas.microsoft.com/office/drawing/2016/5/9/chartex" xmlns:cx4="http://schemas.microsoft.com/office/drawing/2016/5/10/chartex" xmlns:cx5="http://schemas.microsoft.com/office/drawing/2016/5/11/chartex" xmlns:cx6="http://schemas.microsoft.com/office/drawing/2016/5/12/chartex" xmlns:cx7="http://schemas.microsoft.com/office/drawing/2016/5/13/chartex" xmlns:cx8="http://schemas.microsoft.com/office/drawing/2016/5/14/chartex" xmlns:mc="http://schemas.openxmlformats.org/markup-compatibility/2006" xmlns:o="urn:schemas-microsoft-com:office:office" xmlns:r="http://schemas.openxmlformats.org/officeDocument/2006/relationships" xmlns:m="http://schemas.openxmlformats.org/officeDocument/2006/math" xmlns:v="urn:schemas-microsoft-com:vml" xmlns:wp14="http://schemas.microsoft.com/office/word/2010/wordprocessingDrawing" xmlns:wp="http://schemas.openxmlformats.org/drawingml/2006/wordprocessingDrawing" xmlns:w10="urn:schemas-microsoft-com:office:word" xmlns:w="http://schemas.openxmlformats.org/wordprocessingml/2006/main" xmlns:w14="http://schemas.microsoft.com/office/word/2010/wordml" xmlns:w15="http://schemas.microsoft.com/office/word/2012/wordml" xmlns:w16se="http://schemas.microsoft.com/office/word/2015/wordml/symex" xmlns:wpg="http://schemas.microsoft.com/office/word/2010/wordprocessingGroup" xmlns:wpi="http://schemas.microsoft.com/office/word/2010/wordprocessingInk" xmlns:wne="http://schemas.microsoft.com/office/word/2006/wordml" xmlns:wps="http://schemas.microsoft.com/office/word/2010/wordprocessingShape" mc:Ignorable="w14 w15 w16se wp14">
+<w:ftr xmlns:wpc="http://schemas.microsoft.com/office/word/2010/wordprocessingCanvas" xmlns:mc="http://schemas.openxmlformats.org/markup-compatibility/2006" xmlns:o="urn:schemas-microsoft-com:office:office" xmlns:r="http://schemas.openxmlformats.org/officeDocument/2006/relationships" xmlns:m="http://schemas.openxmlformats.org/officeDocument/2006/math" xmlns:v="urn:schemas-microsoft-com:vml" xmlns:wp14="http://schemas.microsoft.com/office/word/2010/wordprocessingDrawing" xmlns:wp="http://schemas.openxmlformats.org/drawingml/2006/wordprocessingDrawing" xmlns:w10="urn:schemas-microsoft-com:office:word" xmlns:w="http://schemas.openxmlformats.org/wordprocessingml/2006/main" xmlns:w14="http://schemas.microsoft.com/office/word/2010/wordml" xmlns:w15="http://schemas.microsoft.com/office/word/2012/wordml" xmlns:wpg="http://schemas.microsoft.com/office/word/2010/wordprocessingGroup" xmlns:wpi="http://schemas.microsoft.com/office/word/2010/wordprocessingInk" xmlns:wne="http://schemas.microsoft.com/office/word/2006/wordml" xmlns:wps="http://schemas.microsoft.com/office/word/2010/wordprocessingShape" mc:Ignorable="w14 w15 wp14">
   <w:p>
     <w:pPr>
       <w:pStyle w:val="Footer"/>
@@ -6785,7 +7009,7 @@
 </file>
 
 <file path=word/footnotes.xml><?xml version="1.0" encoding="utf-8"?>
-<w:footnotes xmlns:wpc="http://schemas.microsoft.com/office/word/2010/wordprocessingCanvas" xmlns:cx="http://schemas.microsoft.com/office/drawing/2014/chartex" xmlns:cx1="http://schemas.microsoft.com/office/drawing/2015/9/8/chartex" xmlns:cx2="http://schemas.microsoft.com/office/drawing/2015/10/21/chartex" xmlns:cx3="http://schemas.microsoft.com/office/drawing/2016/5/9/chartex" xmlns:cx4="http://schemas.microsoft.com/office/drawing/2016/5/10/chartex" xmlns:cx5="http://schemas.microsoft.com/office/drawing/2016/5/11/chartex" xmlns:cx6="http://schemas.microsoft.com/office/drawing/2016/5/12/chartex" xmlns:cx7="http://schemas.microsoft.com/office/drawing/2016/5/13/chartex" xmlns:cx8="http://schemas.microsoft.com/office/drawing/2016/5/14/chartex" xmlns:mc="http://schemas.openxmlformats.org/markup-compatibility/2006" xmlns:o="urn:schemas-microsoft-com:office:office" xmlns:r="http://schemas.openxmlformats.org/officeDocument/2006/relationships" xmlns:m="http://schemas.openxmlformats.org/officeDocument/2006/math" xmlns:v="urn:schemas-microsoft-com:vml" xmlns:wp14="http://schemas.microsoft.com/office/word/2010/wordprocessingDrawing" xmlns:wp="http://schemas.openxmlformats.org/drawingml/2006/wordprocessingDrawing" xmlns:w10="urn:schemas-microsoft-com:office:word" xmlns:w="http://schemas.openxmlformats.org/wordprocessingml/2006/main" xmlns:w14="http://schemas.microsoft.com/office/word/2010/wordml" xmlns:w15="http://schemas.microsoft.com/office/word/2012/wordml" xmlns:w16se="http://schemas.microsoft.com/office/word/2015/wordml/symex" xmlns:wpg="http://schemas.microsoft.com/office/word/2010/wordprocessingGroup" xmlns:wpi="http://schemas.microsoft.com/office/word/2010/wordprocessingInk" xmlns:wne="http://schemas.microsoft.com/office/word/2006/wordml" xmlns:wps="http://schemas.microsoft.com/office/word/2010/wordprocessingShape" mc:Ignorable="w14 w15 w16se wp14">
+<w:footnotes xmlns:wpc="http://schemas.microsoft.com/office/word/2010/wordprocessingCanvas" xmlns:mc="http://schemas.openxmlformats.org/markup-compatibility/2006" xmlns:o="urn:schemas-microsoft-com:office:office" xmlns:r="http://schemas.openxmlformats.org/officeDocument/2006/relationships" xmlns:m="http://schemas.openxmlformats.org/officeDocument/2006/math" xmlns:v="urn:schemas-microsoft-com:vml" xmlns:wp14="http://schemas.microsoft.com/office/word/2010/wordprocessingDrawing" xmlns:wp="http://schemas.openxmlformats.org/drawingml/2006/wordprocessingDrawing" xmlns:w10="urn:schemas-microsoft-com:office:word" xmlns:w="http://schemas.openxmlformats.org/wordprocessingml/2006/main" xmlns:w14="http://schemas.microsoft.com/office/word/2010/wordml" xmlns:w15="http://schemas.microsoft.com/office/word/2012/wordml" xmlns:wpg="http://schemas.microsoft.com/office/word/2010/wordprocessingGroup" xmlns:wpi="http://schemas.microsoft.com/office/word/2010/wordprocessingInk" xmlns:wne="http://schemas.microsoft.com/office/word/2006/wordml" xmlns:wps="http://schemas.microsoft.com/office/word/2010/wordprocessingShape" mc:Ignorable="w14 w15 wp14">
   <w:footnote w:type="separator" w:id="-1">
     <w:p>
       <w:pPr>
@@ -6810,7 +7034,7 @@
 </file>
 
 <file path=word/header1.xml><?xml version="1.0" encoding="utf-8"?>
-<w:hdr xmlns:wpc="http://schemas.microsoft.com/office/word/2010/wordprocessingCanvas" xmlns:cx="http://schemas.microsoft.com/office/drawing/2014/chartex" xmlns:cx1="http://schemas.microsoft.com/office/drawing/2015/9/8/chartex" xmlns:cx2="http://schemas.microsoft.com/office/drawing/2015/10/21/chartex" xmlns:cx3="http://schemas.microsoft.com/office/drawing/2016/5/9/chartex" xmlns:cx4="http://schemas.microsoft.com/office/drawing/2016/5/10/chartex" xmlns:cx5="http://schemas.microsoft.com/office/drawing/2016/5/11/chartex" xmlns:cx6="http://schemas.microsoft.com/office/drawing/2016/5/12/chartex" xmlns:cx7="http://schemas.microsoft.com/office/drawing/2016/5/13/chartex" xmlns:cx8="http://schemas.microsoft.com/office/drawing/2016/5/14/chartex" xmlns:mc="http://schemas.openxmlformats.org/markup-compatibility/2006" xmlns:o="urn:schemas-microsoft-com:office:office" xmlns:r="http://schemas.openxmlformats.org/officeDocument/2006/relationships" xmlns:m="http://schemas.openxmlformats.org/officeDocument/2006/math" xmlns:v="urn:schemas-microsoft-com:vml" xmlns:wp14="http://schemas.microsoft.com/office/word/2010/wordprocessingDrawing" xmlns:wp="http://schemas.openxmlformats.org/drawingml/2006/wordprocessingDrawing" xmlns:w10="urn:schemas-microsoft-com:office:word" xmlns:w="http://schemas.openxmlformats.org/wordprocessingml/2006/main" xmlns:w14="http://schemas.microsoft.com/office/word/2010/wordml" xmlns:w15="http://schemas.microsoft.com/office/word/2012/wordml" xmlns:w16se="http://schemas.microsoft.com/office/word/2015/wordml/symex" xmlns:wpg="http://schemas.microsoft.com/office/word/2010/wordprocessingGroup" xmlns:wpi="http://schemas.microsoft.com/office/word/2010/wordprocessingInk" xmlns:wne="http://schemas.microsoft.com/office/word/2006/wordml" xmlns:wps="http://schemas.microsoft.com/office/word/2010/wordprocessingShape" mc:Ignorable="w14 w15 w16se wp14">
+<w:hdr xmlns:wpc="http://schemas.microsoft.com/office/word/2010/wordprocessingCanvas" xmlns:mc="http://schemas.openxmlformats.org/markup-compatibility/2006" xmlns:o="urn:schemas-microsoft-com:office:office" xmlns:r="http://schemas.openxmlformats.org/officeDocument/2006/relationships" xmlns:m="http://schemas.openxmlformats.org/officeDocument/2006/math" xmlns:v="urn:schemas-microsoft-com:vml" xmlns:wp14="http://schemas.microsoft.com/office/word/2010/wordprocessingDrawing" xmlns:wp="http://schemas.openxmlformats.org/drawingml/2006/wordprocessingDrawing" xmlns:w10="urn:schemas-microsoft-com:office:word" xmlns:w="http://schemas.openxmlformats.org/wordprocessingml/2006/main" xmlns:w14="http://schemas.microsoft.com/office/word/2010/wordml" xmlns:w15="http://schemas.microsoft.com/office/word/2012/wordml" xmlns:wpg="http://schemas.microsoft.com/office/word/2010/wordprocessingGroup" xmlns:wpi="http://schemas.microsoft.com/office/word/2010/wordprocessingInk" xmlns:wne="http://schemas.microsoft.com/office/word/2006/wordml" xmlns:wps="http://schemas.microsoft.com/office/word/2010/wordprocessingShape" mc:Ignorable="w14 w15 wp14">
   <w:p>
     <w:pPr>
       <w:pStyle w:val="Header"/>
@@ -6820,7 +7044,7 @@
 </file>
 
 <file path=word/header2.xml><?xml version="1.0" encoding="utf-8"?>
-<w:hdr xmlns:wpc="http://schemas.microsoft.com/office/word/2010/wordprocessingCanvas" xmlns:cx="http://schemas.microsoft.com/office/drawing/2014/chartex" xmlns:cx1="http://schemas.microsoft.com/office/drawing/2015/9/8/chartex" xmlns:cx2="http://schemas.microsoft.com/office/drawing/2015/10/21/chartex" xmlns:cx3="http://schemas.microsoft.com/office/drawing/2016/5/9/chartex" xmlns:cx4="http://schemas.microsoft.com/office/drawing/2016/5/10/chartex" xmlns:cx5="http://schemas.microsoft.com/office/drawing/2016/5/11/chartex" xmlns:cx6="http://schemas.microsoft.com/office/drawing/2016/5/12/chartex" xmlns:cx7="http://schemas.microsoft.com/office/drawing/2016/5/13/chartex" xmlns:cx8="http://schemas.microsoft.com/office/drawing/2016/5/14/chartex" xmlns:mc="http://schemas.openxmlformats.org/markup-compatibility/2006" xmlns:o="urn:schemas-microsoft-com:office:office" xmlns:r="http://schemas.openxmlformats.org/officeDocument/2006/relationships" xmlns:m="http://schemas.openxmlformats.org/officeDocument/2006/math" xmlns:v="urn:schemas-microsoft-com:vml" xmlns:wp14="http://schemas.microsoft.com/office/word/2010/wordprocessingDrawing" xmlns:wp="http://schemas.openxmlformats.org/drawingml/2006/wordprocessingDrawing" xmlns:w10="urn:schemas-microsoft-com:office:word" xmlns:w="http://schemas.openxmlformats.org/wordprocessingml/2006/main" xmlns:w14="http://schemas.microsoft.com/office/word/2010/wordml" xmlns:w15="http://schemas.microsoft.com/office/word/2012/wordml" xmlns:w16se="http://schemas.microsoft.com/office/word/2015/wordml/symex" xmlns:wpg="http://schemas.microsoft.com/office/word/2010/wordprocessingGroup" xmlns:wpi="http://schemas.microsoft.com/office/word/2010/wordprocessingInk" xmlns:wne="http://schemas.microsoft.com/office/word/2006/wordml" xmlns:wps="http://schemas.microsoft.com/office/word/2010/wordprocessingShape" mc:Ignorable="w14 w15 w16se wp14">
+<w:hdr xmlns:wpc="http://schemas.microsoft.com/office/word/2010/wordprocessingCanvas" xmlns:mc="http://schemas.openxmlformats.org/markup-compatibility/2006" xmlns:o="urn:schemas-microsoft-com:office:office" xmlns:r="http://schemas.openxmlformats.org/officeDocument/2006/relationships" xmlns:m="http://schemas.openxmlformats.org/officeDocument/2006/math" xmlns:v="urn:schemas-microsoft-com:vml" xmlns:wp14="http://schemas.microsoft.com/office/word/2010/wordprocessingDrawing" xmlns:wp="http://schemas.openxmlformats.org/drawingml/2006/wordprocessingDrawing" xmlns:w10="urn:schemas-microsoft-com:office:word" xmlns:w="http://schemas.openxmlformats.org/wordprocessingml/2006/main" xmlns:w14="http://schemas.microsoft.com/office/word/2010/wordml" xmlns:w15="http://schemas.microsoft.com/office/word/2012/wordml" xmlns:wpg="http://schemas.microsoft.com/office/word/2010/wordprocessingGroup" xmlns:wpi="http://schemas.microsoft.com/office/word/2010/wordprocessingInk" xmlns:wne="http://schemas.microsoft.com/office/word/2006/wordml" xmlns:wps="http://schemas.microsoft.com/office/word/2010/wordprocessingShape" mc:Ignorable="w14 w15 wp14">
   <w:p>
     <w:pPr>
       <w:pStyle w:val="Header"/>
@@ -6830,7 +7054,7 @@
 </file>
 
 <file path=word/header3.xml><?xml version="1.0" encoding="utf-8"?>
-<w:hdr xmlns:wpc="http://schemas.microsoft.com/office/word/2010/wordprocessingCanvas" xmlns:cx="http://schemas.microsoft.com/office/drawing/2014/chartex" xmlns:cx1="http://schemas.microsoft.com/office/drawing/2015/9/8/chartex" xmlns:cx2="http://schemas.microsoft.com/office/drawing/2015/10/21/chartex" xmlns:cx3="http://schemas.microsoft.com/office/drawing/2016/5/9/chartex" xmlns:cx4="http://schemas.microsoft.com/office/drawing/2016/5/10/chartex" xmlns:cx5="http://schemas.microsoft.com/office/drawing/2016/5/11/chartex" xmlns:cx6="http://schemas.microsoft.com/office/drawing/2016/5/12/chartex" xmlns:cx7="http://schemas.microsoft.com/office/drawing/2016/5/13/chartex" xmlns:cx8="http://schemas.microsoft.com/office/drawing/2016/5/14/chartex" xmlns:mc="http://schemas.openxmlformats.org/markup-compatibility/2006" xmlns:o="urn:schemas-microsoft-com:office:office" xmlns:r="http://schemas.openxmlformats.org/officeDocument/2006/relationships" xmlns:m="http://schemas.openxmlformats.org/officeDocument/2006/math" xmlns:v="urn:schemas-microsoft-com:vml" xmlns:wp14="http://schemas.microsoft.com/office/word/2010/wordprocessingDrawing" xmlns:wp="http://schemas.openxmlformats.org/drawingml/2006/wordprocessingDrawing" xmlns:w10="urn:schemas-microsoft-com:office:word" xmlns:w="http://schemas.openxmlformats.org/wordprocessingml/2006/main" xmlns:w14="http://schemas.microsoft.com/office/word/2010/wordml" xmlns:w15="http://schemas.microsoft.com/office/word/2012/wordml" xmlns:w16se="http://schemas.microsoft.com/office/word/2015/wordml/symex" xmlns:wpg="http://schemas.microsoft.com/office/word/2010/wordprocessingGroup" xmlns:wpi="http://schemas.microsoft.com/office/word/2010/wordprocessingInk" xmlns:wne="http://schemas.microsoft.com/office/word/2006/wordml" xmlns:wps="http://schemas.microsoft.com/office/word/2010/wordprocessingShape" mc:Ignorable="w14 w15 w16se wp14">
+<w:hdr xmlns:wpc="http://schemas.microsoft.com/office/word/2010/wordprocessingCanvas" xmlns:mc="http://schemas.openxmlformats.org/markup-compatibility/2006" xmlns:o="urn:schemas-microsoft-com:office:office" xmlns:r="http://schemas.openxmlformats.org/officeDocument/2006/relationships" xmlns:m="http://schemas.openxmlformats.org/officeDocument/2006/math" xmlns:v="urn:schemas-microsoft-com:vml" xmlns:wp14="http://schemas.microsoft.com/office/word/2010/wordprocessingDrawing" xmlns:wp="http://schemas.openxmlformats.org/drawingml/2006/wordprocessingDrawing" xmlns:w10="urn:schemas-microsoft-com:office:word" xmlns:w="http://schemas.openxmlformats.org/wordprocessingml/2006/main" xmlns:w14="http://schemas.microsoft.com/office/word/2010/wordml" xmlns:w15="http://schemas.microsoft.com/office/word/2012/wordml" xmlns:wpg="http://schemas.microsoft.com/office/word/2010/wordprocessingGroup" xmlns:wpi="http://schemas.microsoft.com/office/word/2010/wordprocessingInk" xmlns:wne="http://schemas.microsoft.com/office/word/2006/wordml" xmlns:wps="http://schemas.microsoft.com/office/word/2010/wordprocessingShape" mc:Ignorable="w14 w15 wp14">
   <w:p>
     <w:pPr>
       <w:pStyle w:val="Header"/>
@@ -6840,7 +7064,7 @@
 </file>
 
 <file path=word/numbering.xml><?xml version="1.0" encoding="utf-8"?>
-<w:numbering xmlns:wpc="http://schemas.microsoft.com/office/word/2010/wordprocessingCanvas" xmlns:cx="http://schemas.microsoft.com/office/drawing/2014/chartex" xmlns:cx1="http://schemas.microsoft.com/office/drawing/2015/9/8/chartex" xmlns:cx2="http://schemas.microsoft.com/office/drawing/2015/10/21/chartex" xmlns:cx3="http://schemas.microsoft.com/office/drawing/2016/5/9/chartex" xmlns:cx4="http://schemas.microsoft.com/office/drawing/2016/5/10/chartex" xmlns:cx5="http://schemas.microsoft.com/office/drawing/2016/5/11/chartex" xmlns:cx6="http://schemas.microsoft.com/office/drawing/2016/5/12/chartex" xmlns:cx7="http://schemas.microsoft.com/office/drawing/2016/5/13/chartex" xmlns:cx8="http://schemas.microsoft.com/office/drawing/2016/5/14/chartex" xmlns:mc="http://schemas.openxmlformats.org/markup-compatibility/2006" xmlns:o="urn:schemas-microsoft-com:office:office" xmlns:r="http://schemas.openxmlformats.org/officeDocument/2006/relationships" xmlns:m="http://schemas.openxmlformats.org/officeDocument/2006/math" xmlns:v="urn:schemas-microsoft-com:vml" xmlns:wp14="http://schemas.microsoft.com/office/word/2010/wordprocessingDrawing" xmlns:wp="http://schemas.openxmlformats.org/drawingml/2006/wordprocessingDrawing" xmlns:w10="urn:schemas-microsoft-com:office:word" xmlns:w="http://schemas.openxmlformats.org/wordprocessingml/2006/main" xmlns:w14="http://schemas.microsoft.com/office/word/2010/wordml" xmlns:w15="http://schemas.microsoft.com/office/word/2012/wordml" xmlns:w16se="http://schemas.microsoft.com/office/word/2015/wordml/symex" xmlns:wpg="http://schemas.microsoft.com/office/word/2010/wordprocessingGroup" xmlns:wpi="http://schemas.microsoft.com/office/word/2010/wordprocessingInk" xmlns:wne="http://schemas.microsoft.com/office/word/2006/wordml" xmlns:wps="http://schemas.microsoft.com/office/word/2010/wordprocessingShape" mc:Ignorable="w14 w15 w16se wp14">
+<w:numbering xmlns:wpc="http://schemas.microsoft.com/office/word/2010/wordprocessingCanvas" xmlns:mc="http://schemas.openxmlformats.org/markup-compatibility/2006" xmlns:o="urn:schemas-microsoft-com:office:office" xmlns:r="http://schemas.openxmlformats.org/officeDocument/2006/relationships" xmlns:m="http://schemas.openxmlformats.org/officeDocument/2006/math" xmlns:v="urn:schemas-microsoft-com:vml" xmlns:wp14="http://schemas.microsoft.com/office/word/2010/wordprocessingDrawing" xmlns:wp="http://schemas.openxmlformats.org/drawingml/2006/wordprocessingDrawing" xmlns:w10="urn:schemas-microsoft-com:office:word" xmlns:w="http://schemas.openxmlformats.org/wordprocessingml/2006/main" xmlns:w14="http://schemas.microsoft.com/office/word/2010/wordml" xmlns:w15="http://schemas.microsoft.com/office/word/2012/wordml" xmlns:wpg="http://schemas.microsoft.com/office/word/2010/wordprocessingGroup" xmlns:wpi="http://schemas.microsoft.com/office/word/2010/wordprocessingInk" xmlns:wne="http://schemas.microsoft.com/office/word/2006/wordml" xmlns:wps="http://schemas.microsoft.com/office/word/2010/wordprocessingShape" mc:Ignorable="w14 w15 wp14">
   <w:abstractNum w:abstractNumId="0" w15:restartNumberingAfterBreak="0">
     <w:nsid w:val="03F32803"/>
     <w:multiLevelType w:val="hybridMultilevel"/>
@@ -8102,6 +8326,95 @@
       <w:lvlJc w:val="right"/>
       <w:pPr>
         <w:ind w:left="6840" w:hanging="180"/>
+      </w:pPr>
+    </w:lvl>
+  </w:abstractNum>
+  <w:abstractNum w:abstractNumId="14" w15:restartNumberingAfterBreak="0">
+    <w:nsid w:val="6E742A97"/>
+    <w:multiLevelType w:val="hybridMultilevel"/>
+    <w:tmpl w:val="92BA7D4C"/>
+    <w:lvl w:ilvl="0" w:tplc="04090011">
+      <w:start w:val="1"/>
+      <w:numFmt w:val="decimal"/>
+      <w:lvlText w:val="%1)"/>
+      <w:lvlJc w:val="left"/>
+      <w:pPr>
+        <w:ind w:left="720" w:hanging="360"/>
+      </w:pPr>
+      <w:rPr>
+        <w:rFonts w:hint="default"/>
+      </w:rPr>
+    </w:lvl>
+    <w:lvl w:ilvl="1" w:tplc="04090019">
+      <w:start w:val="1"/>
+      <w:numFmt w:val="lowerLetter"/>
+      <w:lvlText w:val="%2."/>
+      <w:lvlJc w:val="left"/>
+      <w:pPr>
+        <w:ind w:left="1440" w:hanging="360"/>
+      </w:pPr>
+    </w:lvl>
+    <w:lvl w:ilvl="2" w:tplc="0409001B" w:tentative="1">
+      <w:start w:val="1"/>
+      <w:numFmt w:val="lowerRoman"/>
+      <w:lvlText w:val="%3."/>
+      <w:lvlJc w:val="right"/>
+      <w:pPr>
+        <w:ind w:left="2160" w:hanging="180"/>
+      </w:pPr>
+    </w:lvl>
+    <w:lvl w:ilvl="3" w:tplc="0409000F" w:tentative="1">
+      <w:start w:val="1"/>
+      <w:numFmt w:val="decimal"/>
+      <w:lvlText w:val="%4."/>
+      <w:lvlJc w:val="left"/>
+      <w:pPr>
+        <w:ind w:left="2880" w:hanging="360"/>
+      </w:pPr>
+    </w:lvl>
+    <w:lvl w:ilvl="4" w:tplc="04090019" w:tentative="1">
+      <w:start w:val="1"/>
+      <w:numFmt w:val="lowerLetter"/>
+      <w:lvlText w:val="%5."/>
+      <w:lvlJc w:val="left"/>
+      <w:pPr>
+        <w:ind w:left="3600" w:hanging="360"/>
+      </w:pPr>
+    </w:lvl>
+    <w:lvl w:ilvl="5" w:tplc="0409001B" w:tentative="1">
+      <w:start w:val="1"/>
+      <w:numFmt w:val="lowerRoman"/>
+      <w:lvlText w:val="%6."/>
+      <w:lvlJc w:val="right"/>
+      <w:pPr>
+        <w:ind w:left="4320" w:hanging="180"/>
+      </w:pPr>
+    </w:lvl>
+    <w:lvl w:ilvl="6" w:tplc="0409000F" w:tentative="1">
+      <w:start w:val="1"/>
+      <w:numFmt w:val="decimal"/>
+      <w:lvlText w:val="%7."/>
+      <w:lvlJc w:val="left"/>
+      <w:pPr>
+        <w:ind w:left="5040" w:hanging="360"/>
+      </w:pPr>
+    </w:lvl>
+    <w:lvl w:ilvl="7" w:tplc="04090019" w:tentative="1">
+      <w:start w:val="1"/>
+      <w:numFmt w:val="lowerLetter"/>
+      <w:lvlText w:val="%8."/>
+      <w:lvlJc w:val="left"/>
+      <w:pPr>
+        <w:ind w:left="5760" w:hanging="360"/>
+      </w:pPr>
+    </w:lvl>
+    <w:lvl w:ilvl="8" w:tplc="0409001B" w:tentative="1">
+      <w:start w:val="1"/>
+      <w:numFmt w:val="lowerRoman"/>
+      <w:lvlText w:val="%9."/>
+      <w:lvlJc w:val="right"/>
+      <w:pPr>
+        <w:ind w:left="6480" w:hanging="180"/>
       </w:pPr>
     </w:lvl>
   </w:abstractNum>
@@ -8147,11 +8460,14 @@
   <w:num w:numId="14">
     <w:abstractNumId w:val="3"/>
   </w:num>
+  <w:num w:numId="15">
+    <w:abstractNumId w:val="14"/>
+  </w:num>
 </w:numbering>
 </file>
 
 <file path=word/styles.xml><?xml version="1.0" encoding="utf-8"?>
-<w:styles xmlns:mc="http://schemas.openxmlformats.org/markup-compatibility/2006" xmlns:r="http://schemas.openxmlformats.org/officeDocument/2006/relationships" xmlns:w="http://schemas.openxmlformats.org/wordprocessingml/2006/main" xmlns:w14="http://schemas.microsoft.com/office/word/2010/wordml" xmlns:w15="http://schemas.microsoft.com/office/word/2012/wordml" xmlns:w16se="http://schemas.microsoft.com/office/word/2015/wordml/symex" mc:Ignorable="w14 w15 w16se">
+<w:styles xmlns:mc="http://schemas.openxmlformats.org/markup-compatibility/2006" xmlns:r="http://schemas.openxmlformats.org/officeDocument/2006/relationships" xmlns:w="http://schemas.openxmlformats.org/wordprocessingml/2006/main" xmlns:w14="http://schemas.microsoft.com/office/word/2010/wordml" xmlns:w15="http://schemas.microsoft.com/office/word/2012/wordml" mc:Ignorable="w14 w15">
   <w:docDefaults>
     <w:rPrDefault>
       <w:rPr>
@@ -8167,7 +8483,7 @@
       </w:pPr>
     </w:pPrDefault>
   </w:docDefaults>
-  <w:latentStyles w:defLockedState="0" w:defUIPriority="99" w:defSemiHidden="0" w:defUnhideWhenUsed="0" w:defQFormat="0" w:count="374">
+  <w:latentStyles w:defLockedState="0" w:defUIPriority="99" w:defSemiHidden="0" w:defUnhideWhenUsed="0" w:defQFormat="0" w:count="371">
     <w:lsdException w:name="Normal" w:uiPriority="0" w:qFormat="1"/>
     <w:lsdException w:name="heading 1" w:uiPriority="9" w:qFormat="1"/>
     <w:lsdException w:name="heading 2" w:semiHidden="1" w:uiPriority="9" w:unhideWhenUsed="1" w:qFormat="1"/>
@@ -8539,9 +8855,6 @@
     <w:lsdException w:name="List Table 5 Dark Accent 6" w:uiPriority="50"/>
     <w:lsdException w:name="List Table 6 Colorful Accent 6" w:uiPriority="51"/>
     <w:lsdException w:name="List Table 7 Colorful Accent 6" w:uiPriority="52"/>
-    <w:lsdException w:name="Mention" w:semiHidden="1" w:unhideWhenUsed="1"/>
-    <w:lsdException w:name="Smart Hyperlink" w:semiHidden="1" w:unhideWhenUsed="1"/>
-    <w:lsdException w:name="Hashtag" w:semiHidden="1" w:unhideWhenUsed="1"/>
   </w:latentStyles>
   <w:style w:type="paragraph" w:default="1" w:styleId="Normal">
     <w:name w:val="Normal"/>
@@ -9064,7 +9377,7 @@
       <w:u w:val="single"/>
     </w:rPr>
   </w:style>
-  <w:style w:type="character" w:styleId="Mention">
+  <w:style w:type="character" w:customStyle="1" w:styleId="Mention">
     <w:name w:val="Mention"/>
     <w:basedOn w:val="DefaultParagraphFont"/>
     <w:uiPriority w:val="99"/>
@@ -9746,7 +10059,7 @@
 </file>
 
 <file path=customXml/itemProps1.xml><?xml version="1.0" encoding="utf-8"?>
-<ds:datastoreItem xmlns:ds="http://schemas.openxmlformats.org/officeDocument/2006/customXml" ds:itemID="{41BF463E-31D9-45A5-8F87-98A4171724CF}">
+<ds:datastoreItem xmlns:ds="http://schemas.openxmlformats.org/officeDocument/2006/customXml" ds:itemID="{ECAB28CB-17AF-45BC-AA12-E8EDCD138DDE}">
   <ds:schemaRefs>
     <ds:schemaRef ds:uri="http://schemas.openxmlformats.org/officeDocument/2006/bibliography"/>
   </ds:schemaRefs>

</xml_diff>

<commit_message>
Fixed table of contents in the user guide.
</commit_message>
<xml_diff>
--- a/Python/UsersGuide-OperatorInterfaceControlBoard.docx
+++ b/Python/UsersGuide-OperatorInterfaceControlBoard.docx
@@ -8,9 +8,7 @@
         <w:jc w:val="center"/>
       </w:pPr>
       <w:bookmarkStart w:id="0" w:name="_Hlk479957278"/>
-      <w:bookmarkStart w:id="1" w:name="_GoBack"/>
       <w:bookmarkEnd w:id="0"/>
-      <w:bookmarkEnd w:id="1"/>
       <w:r>
         <w:rPr>
           <w:noProof/>
@@ -277,6 +275,8 @@
           <w:r>
             <w:t>Contents</w:t>
           </w:r>
+          <w:bookmarkStart w:id="1" w:name="_GoBack"/>
+          <w:bookmarkEnd w:id="1"/>
         </w:p>
         <w:p>
           <w:pPr>
@@ -299,7 +299,7 @@
           <w:r>
             <w:fldChar w:fldCharType="separate"/>
           </w:r>
-          <w:hyperlink w:anchor="_Toc480059092" w:history="1">
+          <w:hyperlink w:anchor="_Toc496246734" w:history="1">
             <w:r>
               <w:rPr>
                 <w:rStyle w:val="Hyperlink"/>
@@ -340,7 +340,7 @@
                 <w:noProof/>
                 <w:webHidden/>
               </w:rPr>
-              <w:instrText xml:space="preserve"> PAGEREF _Toc480059092 \h </w:instrText>
+              <w:instrText xml:space="preserve"> PAGEREF _Toc496246734 \h </w:instrText>
             </w:r>
             <w:r>
               <w:rPr>
@@ -383,7 +383,7 @@
               <w:noProof/>
             </w:rPr>
           </w:pPr>
-          <w:hyperlink w:anchor="_Toc480059093" w:history="1">
+          <w:hyperlink w:anchor="_Toc496246735" w:history="1">
             <w:r>
               <w:rPr>
                 <w:rStyle w:val="Hyperlink"/>
@@ -424,7 +424,7 @@
                 <w:noProof/>
                 <w:webHidden/>
               </w:rPr>
-              <w:instrText xml:space="preserve"> PAGEREF _Toc480059093 \h </w:instrText>
+              <w:instrText xml:space="preserve"> PAGEREF _Toc496246735 \h </w:instrText>
             </w:r>
             <w:r>
               <w:rPr>
@@ -467,7 +467,7 @@
               <w:noProof/>
             </w:rPr>
           </w:pPr>
-          <w:hyperlink w:anchor="_Toc480059094" w:history="1">
+          <w:hyperlink w:anchor="_Toc496246736" w:history="1">
             <w:r>
               <w:rPr>
                 <w:rStyle w:val="Hyperlink"/>
@@ -508,7 +508,7 @@
                 <w:noProof/>
                 <w:webHidden/>
               </w:rPr>
-              <w:instrText xml:space="preserve"> PAGEREF _Toc480059094 \h </w:instrText>
+              <w:instrText xml:space="preserve"> PAGEREF _Toc496246736 \h </w:instrText>
             </w:r>
             <w:r>
               <w:rPr>
@@ -551,7 +551,7 @@
               <w:noProof/>
             </w:rPr>
           </w:pPr>
-          <w:hyperlink w:anchor="_Toc480059095" w:history="1">
+          <w:hyperlink w:anchor="_Toc496246737" w:history="1">
             <w:r>
               <w:rPr>
                 <w:rStyle w:val="Hyperlink"/>
@@ -592,7 +592,7 @@
                 <w:noProof/>
                 <w:webHidden/>
               </w:rPr>
-              <w:instrText xml:space="preserve"> PAGEREF _Toc480059095 \h </w:instrText>
+              <w:instrText xml:space="preserve"> PAGEREF _Toc496246737 \h </w:instrText>
             </w:r>
             <w:r>
               <w:rPr>
@@ -635,7 +635,7 @@
               <w:noProof/>
             </w:rPr>
           </w:pPr>
-          <w:hyperlink w:anchor="_Toc480059096" w:history="1">
+          <w:hyperlink w:anchor="_Toc496246738" w:history="1">
             <w:r>
               <w:rPr>
                 <w:rStyle w:val="Hyperlink"/>
@@ -676,7 +676,7 @@
                 <w:noProof/>
                 <w:webHidden/>
               </w:rPr>
-              <w:instrText xml:space="preserve"> PAGEREF _Toc480059096 \h </w:instrText>
+              <w:instrText xml:space="preserve"> PAGEREF _Toc496246738 \h </w:instrText>
             </w:r>
             <w:r>
               <w:rPr>
@@ -719,7 +719,7 @@
               <w:noProof/>
             </w:rPr>
           </w:pPr>
-          <w:hyperlink w:anchor="_Toc480059097" w:history="1">
+          <w:hyperlink w:anchor="_Toc496246739" w:history="1">
             <w:r>
               <w:rPr>
                 <w:rStyle w:val="Hyperlink"/>
@@ -760,7 +760,7 @@
                 <w:noProof/>
                 <w:webHidden/>
               </w:rPr>
-              <w:instrText xml:space="preserve"> PAGEREF _Toc480059097 \h </w:instrText>
+              <w:instrText xml:space="preserve"> PAGEREF _Toc496246739 \h </w:instrText>
             </w:r>
             <w:r>
               <w:rPr>
@@ -803,7 +803,7 @@
               <w:noProof/>
             </w:rPr>
           </w:pPr>
-          <w:hyperlink w:anchor="_Toc480059098" w:history="1">
+          <w:hyperlink w:anchor="_Toc496246740" w:history="1">
             <w:r>
               <w:rPr>
                 <w:rStyle w:val="Hyperlink"/>
@@ -844,7 +844,7 @@
                 <w:noProof/>
                 <w:webHidden/>
               </w:rPr>
-              <w:instrText xml:space="preserve"> PAGEREF _Toc480059098 \h </w:instrText>
+              <w:instrText xml:space="preserve"> PAGEREF _Toc496246740 \h </w:instrText>
             </w:r>
             <w:r>
               <w:rPr>
@@ -887,7 +887,7 @@
               <w:noProof/>
             </w:rPr>
           </w:pPr>
-          <w:hyperlink w:anchor="_Toc480059099" w:history="1">
+          <w:hyperlink w:anchor="_Toc496246741" w:history="1">
             <w:r>
               <w:rPr>
                 <w:rStyle w:val="Hyperlink"/>
@@ -928,7 +928,7 @@
                 <w:noProof/>
                 <w:webHidden/>
               </w:rPr>
-              <w:instrText xml:space="preserve"> PAGEREF _Toc480059099 \h </w:instrText>
+              <w:instrText xml:space="preserve"> PAGEREF _Toc496246741 \h </w:instrText>
             </w:r>
             <w:r>
               <w:rPr>
@@ -971,7 +971,7 @@
               <w:noProof/>
             </w:rPr>
           </w:pPr>
-          <w:hyperlink w:anchor="_Toc480059100" w:history="1">
+          <w:hyperlink w:anchor="_Toc496246742" w:history="1">
             <w:r>
               <w:rPr>
                 <w:rStyle w:val="Hyperlink"/>
@@ -1012,7 +1012,7 @@
                 <w:noProof/>
                 <w:webHidden/>
               </w:rPr>
-              <w:instrText xml:space="preserve"> PAGEREF _Toc480059100 \h </w:instrText>
+              <w:instrText xml:space="preserve"> PAGEREF _Toc496246742 \h </w:instrText>
             </w:r>
             <w:r>
               <w:rPr>
@@ -1055,7 +1055,7 @@
               <w:noProof/>
             </w:rPr>
           </w:pPr>
-          <w:hyperlink w:anchor="_Toc480059101" w:history="1">
+          <w:hyperlink w:anchor="_Toc496246743" w:history="1">
             <w:r>
               <w:rPr>
                 <w:rStyle w:val="Hyperlink"/>
@@ -1096,7 +1096,7 @@
                 <w:noProof/>
                 <w:webHidden/>
               </w:rPr>
-              <w:instrText xml:space="preserve"> PAGEREF _Toc480059101 \h </w:instrText>
+              <w:instrText xml:space="preserve"> PAGEREF _Toc496246743 \h </w:instrText>
             </w:r>
             <w:r>
               <w:rPr>
@@ -1139,7 +1139,7 @@
               <w:noProof/>
             </w:rPr>
           </w:pPr>
-          <w:hyperlink w:anchor="_Toc480059102" w:history="1">
+          <w:hyperlink w:anchor="_Toc496246744" w:history="1">
             <w:r>
               <w:rPr>
                 <w:rStyle w:val="Hyperlink"/>
@@ -1180,7 +1180,7 @@
                 <w:noProof/>
                 <w:webHidden/>
               </w:rPr>
-              <w:instrText xml:space="preserve"> PAGEREF _Toc480059102 \h </w:instrText>
+              <w:instrText xml:space="preserve"> PAGEREF _Toc496246744 \h </w:instrText>
             </w:r>
             <w:r>
               <w:rPr>
@@ -1223,7 +1223,7 @@
               <w:noProof/>
             </w:rPr>
           </w:pPr>
-          <w:hyperlink w:anchor="_Toc480059103" w:history="1">
+          <w:hyperlink w:anchor="_Toc496246745" w:history="1">
             <w:r>
               <w:rPr>
                 <w:rStyle w:val="Hyperlink"/>
@@ -1264,7 +1264,7 @@
                 <w:noProof/>
                 <w:webHidden/>
               </w:rPr>
-              <w:instrText xml:space="preserve"> PAGEREF _Toc480059103 \h </w:instrText>
+              <w:instrText xml:space="preserve"> PAGEREF _Toc496246745 \h </w:instrText>
             </w:r>
             <w:r>
               <w:rPr>
@@ -1307,7 +1307,7 @@
               <w:noProof/>
             </w:rPr>
           </w:pPr>
-          <w:hyperlink w:anchor="_Toc480059104" w:history="1">
+          <w:hyperlink w:anchor="_Toc496246746" w:history="1">
             <w:r>
               <w:rPr>
                 <w:rStyle w:val="Hyperlink"/>
@@ -1348,7 +1348,7 @@
                 <w:noProof/>
                 <w:webHidden/>
               </w:rPr>
-              <w:instrText xml:space="preserve"> PAGEREF _Toc480059104 \h </w:instrText>
+              <w:instrText xml:space="preserve"> PAGEREF _Toc496246746 \h </w:instrText>
             </w:r>
             <w:r>
               <w:rPr>
@@ -1391,7 +1391,7 @@
               <w:noProof/>
             </w:rPr>
           </w:pPr>
-          <w:hyperlink w:anchor="_Toc480059105" w:history="1">
+          <w:hyperlink w:anchor="_Toc496246747" w:history="1">
             <w:r>
               <w:rPr>
                 <w:rStyle w:val="Hyperlink"/>
@@ -1411,7 +1411,7 @@
                 <w:rStyle w:val="Hyperlink"/>
                 <w:noProof/>
               </w:rPr>
-              <w:t>Acknowledgements</w:t>
+              <w:t>Robot Code Integration</w:t>
             </w:r>
             <w:r>
               <w:rPr>
@@ -1432,7 +1432,7 @@
                 <w:noProof/>
                 <w:webHidden/>
               </w:rPr>
-              <w:instrText xml:space="preserve"> PAGEREF _Toc480059105 \h </w:instrText>
+              <w:instrText xml:space="preserve"> PAGEREF _Toc496246747 \h </w:instrText>
             </w:r>
             <w:r>
               <w:rPr>
@@ -1452,7 +1452,7 @@
                 <w:noProof/>
                 <w:webHidden/>
               </w:rPr>
-              <w:t>14</w:t>
+              <w:t>12</w:t>
             </w:r>
             <w:r>
               <w:rPr>
@@ -1475,7 +1475,7 @@
               <w:noProof/>
             </w:rPr>
           </w:pPr>
-          <w:hyperlink w:anchor="_Toc480059106" w:history="1">
+          <w:hyperlink w:anchor="_Toc496246748" w:history="1">
             <w:r>
               <w:rPr>
                 <w:rStyle w:val="Hyperlink"/>
@@ -1495,6 +1495,90 @@
                 <w:rStyle w:val="Hyperlink"/>
                 <w:noProof/>
               </w:rPr>
+              <w:t>Acknowledgements</w:t>
+            </w:r>
+            <w:r>
+              <w:rPr>
+                <w:noProof/>
+                <w:webHidden/>
+              </w:rPr>
+              <w:tab/>
+            </w:r>
+            <w:r>
+              <w:rPr>
+                <w:noProof/>
+                <w:webHidden/>
+              </w:rPr>
+              <w:fldChar w:fldCharType="begin"/>
+            </w:r>
+            <w:r>
+              <w:rPr>
+                <w:noProof/>
+                <w:webHidden/>
+              </w:rPr>
+              <w:instrText xml:space="preserve"> PAGEREF _Toc496246748 \h </w:instrText>
+            </w:r>
+            <w:r>
+              <w:rPr>
+                <w:noProof/>
+                <w:webHidden/>
+              </w:rPr>
+            </w:r>
+            <w:r>
+              <w:rPr>
+                <w:noProof/>
+                <w:webHidden/>
+              </w:rPr>
+              <w:fldChar w:fldCharType="separate"/>
+            </w:r>
+            <w:r>
+              <w:rPr>
+                <w:noProof/>
+                <w:webHidden/>
+              </w:rPr>
+              <w:t>14</w:t>
+            </w:r>
+            <w:r>
+              <w:rPr>
+                <w:noProof/>
+                <w:webHidden/>
+              </w:rPr>
+              <w:fldChar w:fldCharType="end"/>
+            </w:r>
+          </w:hyperlink>
+        </w:p>
+        <w:p>
+          <w:pPr>
+            <w:pStyle w:val="TOC1"/>
+            <w:tabs>
+              <w:tab w:val="left" w:pos="660"/>
+              <w:tab w:val="right" w:leader="dot" w:pos="9350"/>
+            </w:tabs>
+            <w:rPr>
+              <w:rFonts w:eastAsiaTheme="minorEastAsia"/>
+              <w:noProof/>
+            </w:rPr>
+          </w:pPr>
+          <w:hyperlink w:anchor="_Toc496246749" w:history="1">
+            <w:r>
+              <w:rPr>
+                <w:rStyle w:val="Hyperlink"/>
+                <w:noProof/>
+              </w:rPr>
+              <w:t>10</w:t>
+            </w:r>
+            <w:r>
+              <w:rPr>
+                <w:rFonts w:eastAsiaTheme="minorEastAsia"/>
+                <w:noProof/>
+              </w:rPr>
+              <w:tab/>
+            </w:r>
+            <w:r>
+              <w:rPr>
+                <w:rStyle w:val="Hyperlink"/>
+                <w:noProof/>
+              </w:rPr>
               <w:t>Contact Information</w:t>
             </w:r>
             <w:r>
@@ -1516,7 +1600,7 @@
                 <w:noProof/>
                 <w:webHidden/>
               </w:rPr>
-              <w:instrText xml:space="preserve"> PAGEREF _Toc480059106 \h </w:instrText>
+              <w:instrText xml:space="preserve"> PAGEREF _Toc496246749 \h </w:instrText>
             </w:r>
             <w:r>
               <w:rPr>
@@ -1583,7 +1667,7 @@
         <w:pStyle w:val="Heading1"/>
       </w:pPr>
       <w:bookmarkStart w:id="2" w:name="_Ref480055698"/>
-      <w:bookmarkStart w:id="3" w:name="_Toc480059092"/>
+      <w:bookmarkStart w:id="3" w:name="_Toc496246734"/>
       <w:r>
         <w:lastRenderedPageBreak/>
         <w:t>About</w:t>
@@ -1672,27 +1756,14 @@
       <w:r>
         <w:t xml:space="preserve">Figure </w:t>
       </w:r>
-      <w:r>
-        <w:fldChar w:fldCharType="begin"/>
-      </w:r>
-      <w:r>
-        <w:instrText xml:space="preserve"> SEQ Figure \* ARABIC </w:instrText>
-      </w:r>
-      <w:r>
-        <w:fldChar w:fldCharType="separate"/>
-      </w:r>
-      <w:r>
-        <w:rPr>
-          <w:noProof/>
-        </w:rPr>
-        <w:t>1</w:t>
-      </w:r>
-      <w:r>
-        <w:rPr>
-          <w:noProof/>
-        </w:rPr>
-        <w:fldChar w:fldCharType="end"/>
-      </w:r>
+      <w:fldSimple w:instr=" SEQ Figure \* ARABIC ">
+        <w:r>
+          <w:rPr>
+            <w:noProof/>
+          </w:rPr>
+          <w:t>1</w:t>
+        </w:r>
+      </w:fldSimple>
       <w:r>
         <w:t>. OICB v1.1</w:t>
       </w:r>
@@ -1706,7 +1777,7 @@
       <w:pPr>
         <w:pStyle w:val="Heading1"/>
       </w:pPr>
-      <w:bookmarkStart w:id="4" w:name="_Toc480059093"/>
+      <w:bookmarkStart w:id="4" w:name="_Toc496246735"/>
       <w:r>
         <w:rPr>
           <w:noProof/>
@@ -1868,27 +1939,14 @@
                             <w:r>
                               <w:t xml:space="preserve">Figure </w:t>
                             </w:r>
-                            <w:r>
-                              <w:fldChar w:fldCharType="begin"/>
-                            </w:r>
-                            <w:r>
-                              <w:instrText xml:space="preserve"> SEQ Figure \* ARABIC </w:instrText>
-                            </w:r>
-                            <w:r>
-                              <w:fldChar w:fldCharType="separate"/>
-                            </w:r>
-                            <w:r>
-                              <w:rPr>
-                                <w:noProof/>
-                              </w:rPr>
-                              <w:t>2</w:t>
-                            </w:r>
-                            <w:r>
-                              <w:rPr>
-                                <w:noProof/>
-                              </w:rPr>
-                              <w:fldChar w:fldCharType="end"/>
-                            </w:r>
+                            <w:fldSimple w:instr=" SEQ Figure \* ARABIC ">
+                              <w:r>
+                                <w:rPr>
+                                  <w:noProof/>
+                                </w:rPr>
+                                <w:t>2</w:t>
+                              </w:r>
+                            </w:fldSimple>
                             <w:r>
                               <w:t>. Desktop Icon</w:t>
                             </w:r>
@@ -1929,27 +1987,14 @@
                       <w:r>
                         <w:t xml:space="preserve">Figure </w:t>
                       </w:r>
-                      <w:r>
-                        <w:fldChar w:fldCharType="begin"/>
-                      </w:r>
-                      <w:r>
-                        <w:instrText xml:space="preserve"> SEQ Figure \* ARABIC </w:instrText>
-                      </w:r>
-                      <w:r>
-                        <w:fldChar w:fldCharType="separate"/>
-                      </w:r>
-                      <w:r>
-                        <w:rPr>
-                          <w:noProof/>
-                        </w:rPr>
-                        <w:t>2</w:t>
-                      </w:r>
-                      <w:r>
-                        <w:rPr>
-                          <w:noProof/>
-                        </w:rPr>
-                        <w:fldChar w:fldCharType="end"/>
-                      </w:r>
+                      <w:fldSimple w:instr=" SEQ Figure \* ARABIC ">
+                        <w:r>
+                          <w:rPr>
+                            <w:noProof/>
+                          </w:rPr>
+                          <w:t>2</w:t>
+                        </w:r>
+                      </w:fldSimple>
                       <w:r>
                         <w:t>. Desktop Icon</w:t>
                       </w:r>
@@ -1969,7 +2014,7 @@
       <w:pPr>
         <w:pStyle w:val="Heading1"/>
       </w:pPr>
-      <w:bookmarkStart w:id="5" w:name="_Toc480059094"/>
+      <w:bookmarkStart w:id="5" w:name="_Toc496246736"/>
       <w:r>
         <w:t>First Run</w:t>
       </w:r>
@@ -2043,27 +2088,14 @@
       <w:r>
         <w:t xml:space="preserve">Figure </w:t>
       </w:r>
-      <w:r>
-        <w:fldChar w:fldCharType="begin"/>
-      </w:r>
-      <w:r>
-        <w:instrText xml:space="preserve"> SEQ Figure \* ARABIC </w:instrText>
-      </w:r>
-      <w:r>
-        <w:fldChar w:fldCharType="separate"/>
-      </w:r>
-      <w:r>
-        <w:rPr>
-          <w:noProof/>
-        </w:rPr>
-        <w:t>3</w:t>
-      </w:r>
-      <w:r>
-        <w:rPr>
-          <w:noProof/>
-        </w:rPr>
-        <w:fldChar w:fldCharType="end"/>
-      </w:r>
+      <w:fldSimple w:instr=" SEQ Figure \* ARABIC ">
+        <w:r>
+          <w:rPr>
+            <w:noProof/>
+          </w:rPr>
+          <w:t>3</w:t>
+        </w:r>
+      </w:fldSimple>
       <w:r>
         <w:t>. FRC Control Board v1.1 Simulator</w:t>
       </w:r>
@@ -2189,27 +2221,14 @@
       <w:r>
         <w:t xml:space="preserve">Figure </w:t>
       </w:r>
-      <w:r>
-        <w:fldChar w:fldCharType="begin"/>
-      </w:r>
-      <w:r>
-        <w:instrText xml:space="preserve"> SEQ Figure \* ARABIC </w:instrText>
-      </w:r>
-      <w:r>
-        <w:fldChar w:fldCharType="separate"/>
-      </w:r>
-      <w:r>
-        <w:rPr>
-          <w:noProof/>
-        </w:rPr>
-        <w:t>4</w:t>
-      </w:r>
-      <w:r>
-        <w:rPr>
-          <w:noProof/>
-        </w:rPr>
-        <w:fldChar w:fldCharType="end"/>
-      </w:r>
+      <w:fldSimple w:instr=" SEQ Figure \* ARABIC ">
+        <w:r>
+          <w:rPr>
+            <w:noProof/>
+          </w:rPr>
+          <w:t>4</w:t>
+        </w:r>
+      </w:fldSimple>
       <w:bookmarkEnd w:id="6"/>
       <w:r>
         <w:t>. OICB in Notification Area</w:t>
@@ -2284,27 +2303,14 @@
       <w:r>
         <w:t xml:space="preserve">Figure </w:t>
       </w:r>
-      <w:r>
-        <w:fldChar w:fldCharType="begin"/>
-      </w:r>
-      <w:r>
-        <w:instrText xml:space="preserve"> SEQ Figure \* ARABIC </w:instrText>
-      </w:r>
-      <w:r>
-        <w:fldChar w:fldCharType="separate"/>
-      </w:r>
-      <w:r>
-        <w:rPr>
-          <w:noProof/>
-        </w:rPr>
-        <w:t>5</w:t>
-      </w:r>
-      <w:r>
-        <w:rPr>
-          <w:noProof/>
-        </w:rPr>
-        <w:fldChar w:fldCharType="end"/>
-      </w:r>
+      <w:fldSimple w:instr=" SEQ Figure \* ARABIC ">
+        <w:r>
+          <w:rPr>
+            <w:noProof/>
+          </w:rPr>
+          <w:t>5</w:t>
+        </w:r>
+      </w:fldSimple>
       <w:bookmarkEnd w:id="7"/>
       <w:r>
         <w:t>. OICB n</w:t>
@@ -2344,7 +2350,7 @@
       <w:pPr>
         <w:pStyle w:val="Heading1"/>
       </w:pPr>
-      <w:bookmarkStart w:id="9" w:name="_Toc480059095"/>
+      <w:bookmarkStart w:id="9" w:name="_Toc496246737"/>
       <w:r>
         <w:lastRenderedPageBreak/>
         <w:t>GUI Overview</w:t>
@@ -2355,7 +2361,7 @@
       <w:pPr>
         <w:pStyle w:val="Heading2"/>
       </w:pPr>
-      <w:bookmarkStart w:id="10" w:name="_Toc480059096"/>
+      <w:bookmarkStart w:id="10" w:name="_Toc496246738"/>
       <w:r>
         <w:t>Main Window</w:t>
       </w:r>
@@ -2439,7 +2445,7 @@
               </wp:anchor>
             </w:drawing>
           </mc:Choice>
-          <mc:Fallback xmlns:cx="http://schemas.microsoft.com/office/drawing/2014/chartex" xmlns:cx1="http://schemas.microsoft.com/office/drawing/2015/9/8/chartex" xmlns:cx2="http://schemas.microsoft.com/office/drawing/2015/10/21/chartex" xmlns:cx3="http://schemas.microsoft.com/office/drawing/2016/5/9/chartex" xmlns:cx4="http://schemas.microsoft.com/office/drawing/2016/5/10/chartex" xmlns:cx5="http://schemas.microsoft.com/office/drawing/2016/5/11/chartex" xmlns:cx6="http://schemas.microsoft.com/office/drawing/2016/5/12/chartex" xmlns:cx7="http://schemas.microsoft.com/office/drawing/2016/5/13/chartex" xmlns:cx8="http://schemas.microsoft.com/office/drawing/2016/5/14/chartex" xmlns:w16se="http://schemas.microsoft.com/office/word/2015/wordml/symex">
+          <mc:Fallback xmlns:w16se="http://schemas.microsoft.com/office/word/2015/wordml/symex" xmlns:cx8="http://schemas.microsoft.com/office/drawing/2016/5/14/chartex" xmlns:cx7="http://schemas.microsoft.com/office/drawing/2016/5/13/chartex" xmlns:cx6="http://schemas.microsoft.com/office/drawing/2016/5/12/chartex" xmlns:cx5="http://schemas.microsoft.com/office/drawing/2016/5/11/chartex" xmlns:cx4="http://schemas.microsoft.com/office/drawing/2016/5/10/chartex" xmlns:cx3="http://schemas.microsoft.com/office/drawing/2016/5/9/chartex" xmlns:cx2="http://schemas.microsoft.com/office/drawing/2015/10/21/chartex" xmlns:cx1="http://schemas.microsoft.com/office/drawing/2015/9/8/chartex" xmlns:cx="http://schemas.microsoft.com/office/drawing/2014/chartex">
             <w:pict>
               <v:rect w14:anchorId="7916ACBC" id="Rectangle 22" o:spid="_x0000_s1026" style="position:absolute;margin-left:63.3pt;margin-top:115.25pt;width:269.2pt;height:284.45pt;z-index:251662336;visibility:visible;mso-wrap-style:square;mso-width-percent:0;mso-height-percent:0;mso-wrap-distance-left:9pt;mso-wrap-distance-top:0;mso-wrap-distance-right:9pt;mso-wrap-distance-bottom:0;mso-position-horizontal:absolute;mso-position-horizontal-relative:text;mso-position-vertical:absolute;mso-position-vertical-relative:text;mso-width-percent:0;mso-height-percent:0;mso-width-relative:margin;mso-height-relative:margin;v-text-anchor:middle" o:gfxdata="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" filled="f" strokecolor="#00b050" strokeweight="1.5pt"/>
             </w:pict>
@@ -2519,7 +2525,7 @@
               </wp:anchor>
             </w:drawing>
           </mc:Choice>
-          <mc:Fallback xmlns:cx="http://schemas.microsoft.com/office/drawing/2014/chartex" xmlns:cx1="http://schemas.microsoft.com/office/drawing/2015/9/8/chartex" xmlns:cx2="http://schemas.microsoft.com/office/drawing/2015/10/21/chartex" xmlns:cx3="http://schemas.microsoft.com/office/drawing/2016/5/9/chartex" xmlns:cx4="http://schemas.microsoft.com/office/drawing/2016/5/10/chartex" xmlns:cx5="http://schemas.microsoft.com/office/drawing/2016/5/11/chartex" xmlns:cx6="http://schemas.microsoft.com/office/drawing/2016/5/12/chartex" xmlns:cx7="http://schemas.microsoft.com/office/drawing/2016/5/13/chartex" xmlns:cx8="http://schemas.microsoft.com/office/drawing/2016/5/14/chartex" xmlns:w16se="http://schemas.microsoft.com/office/word/2015/wordml/symex">
+          <mc:Fallback xmlns:w16se="http://schemas.microsoft.com/office/word/2015/wordml/symex" xmlns:cx8="http://schemas.microsoft.com/office/drawing/2016/5/14/chartex" xmlns:cx7="http://schemas.microsoft.com/office/drawing/2016/5/13/chartex" xmlns:cx6="http://schemas.microsoft.com/office/drawing/2016/5/12/chartex" xmlns:cx5="http://schemas.microsoft.com/office/drawing/2016/5/11/chartex" xmlns:cx4="http://schemas.microsoft.com/office/drawing/2016/5/10/chartex" xmlns:cx3="http://schemas.microsoft.com/office/drawing/2016/5/9/chartex" xmlns:cx2="http://schemas.microsoft.com/office/drawing/2015/10/21/chartex" xmlns:cx1="http://schemas.microsoft.com/office/drawing/2015/9/8/chartex" xmlns:cx="http://schemas.microsoft.com/office/drawing/2014/chartex">
             <w:pict>
               <v:rect w14:anchorId="3772FF7A" id="Rectangle 21" o:spid="_x0000_s1026" style="position:absolute;margin-left:63.5pt;margin-top:54.25pt;width:269.55pt;height:59.6pt;z-index:251661312;visibility:visible;mso-wrap-style:square;mso-width-percent:0;mso-height-percent:0;mso-wrap-distance-left:9pt;mso-wrap-distance-top:0;mso-wrap-distance-right:9pt;mso-wrap-distance-bottom:0;mso-position-horizontal:absolute;mso-position-horizontal-relative:text;mso-position-vertical:absolute;mso-position-vertical-relative:text;mso-width-percent:0;mso-height-percent:0;mso-width-relative:margin;mso-height-relative:margin;v-text-anchor:middle" o:gfxdata="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" filled="f" strokecolor="red" strokeweight="1.5pt"/>
             </w:pict>
@@ -2593,7 +2599,7 @@
               </wp:anchor>
             </w:drawing>
           </mc:Choice>
-          <mc:Fallback xmlns:cx="http://schemas.microsoft.com/office/drawing/2014/chartex" xmlns:cx1="http://schemas.microsoft.com/office/drawing/2015/9/8/chartex" xmlns:cx2="http://schemas.microsoft.com/office/drawing/2015/10/21/chartex" xmlns:cx3="http://schemas.microsoft.com/office/drawing/2016/5/9/chartex" xmlns:cx4="http://schemas.microsoft.com/office/drawing/2016/5/10/chartex" xmlns:cx5="http://schemas.microsoft.com/office/drawing/2016/5/11/chartex" xmlns:cx6="http://schemas.microsoft.com/office/drawing/2016/5/12/chartex" xmlns:cx7="http://schemas.microsoft.com/office/drawing/2016/5/13/chartex" xmlns:cx8="http://schemas.microsoft.com/office/drawing/2016/5/14/chartex" xmlns:w16se="http://schemas.microsoft.com/office/word/2015/wordml/symex">
+          <mc:Fallback xmlns:w16se="http://schemas.microsoft.com/office/word/2015/wordml/symex" xmlns:cx8="http://schemas.microsoft.com/office/drawing/2016/5/14/chartex" xmlns:cx7="http://schemas.microsoft.com/office/drawing/2016/5/13/chartex" xmlns:cx6="http://schemas.microsoft.com/office/drawing/2016/5/12/chartex" xmlns:cx5="http://schemas.microsoft.com/office/drawing/2016/5/11/chartex" xmlns:cx4="http://schemas.microsoft.com/office/drawing/2016/5/10/chartex" xmlns:cx3="http://schemas.microsoft.com/office/drawing/2016/5/9/chartex" xmlns:cx2="http://schemas.microsoft.com/office/drawing/2015/10/21/chartex" xmlns:cx1="http://schemas.microsoft.com/office/drawing/2015/9/8/chartex" xmlns:cx="http://schemas.microsoft.com/office/drawing/2014/chartex">
             <w:pict>
               <v:rect w14:anchorId="4A38C84F" id="Rectangle 23" o:spid="_x0000_s1026" style="position:absolute;margin-left:63.4pt;margin-top:23.4pt;width:97.05pt;height:15.55pt;z-index:251663360;visibility:visible;mso-wrap-style:square;mso-wrap-distance-left:9pt;mso-wrap-distance-top:0;mso-wrap-distance-right:9pt;mso-wrap-distance-bottom:0;mso-position-horizontal:absolute;mso-position-horizontal-relative:text;mso-position-vertical:absolute;mso-position-vertical-relative:text;v-text-anchor:middle" o:gfxdata="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" filled="f" strokecolor="#00b0f0" strokeweight="1.5pt"/>
             </w:pict>
@@ -2650,27 +2656,14 @@
       <w:r>
         <w:t xml:space="preserve">Figure </w:t>
       </w:r>
-      <w:r>
-        <w:fldChar w:fldCharType="begin"/>
-      </w:r>
-      <w:r>
-        <w:instrText xml:space="preserve"> SEQ Figure \* ARABIC </w:instrText>
-      </w:r>
-      <w:r>
-        <w:fldChar w:fldCharType="separate"/>
-      </w:r>
-      <w:r>
-        <w:rPr>
-          <w:noProof/>
-        </w:rPr>
-        <w:t>6</w:t>
-      </w:r>
-      <w:r>
-        <w:rPr>
-          <w:noProof/>
-        </w:rPr>
-        <w:fldChar w:fldCharType="end"/>
-      </w:r>
+      <w:fldSimple w:instr=" SEQ Figure \* ARABIC ">
+        <w:r>
+          <w:rPr>
+            <w:noProof/>
+          </w:rPr>
+          <w:t>6</w:t>
+        </w:r>
+      </w:fldSimple>
       <w:bookmarkEnd w:id="11"/>
       <w:r>
         <w:t>. OICB m</w:t>
@@ -2799,7 +2792,7 @@
       <w:pPr>
         <w:pStyle w:val="Heading3"/>
       </w:pPr>
-      <w:bookmarkStart w:id="12" w:name="_Toc480059097"/>
+      <w:bookmarkStart w:id="12" w:name="_Toc496246739"/>
       <w:r>
         <w:lastRenderedPageBreak/>
         <w:t>OICB Statuses</w:t>
@@ -3476,27 +3469,14 @@
       <w:r>
         <w:t xml:space="preserve">Figure </w:t>
       </w:r>
-      <w:r>
-        <w:fldChar w:fldCharType="begin"/>
-      </w:r>
-      <w:r>
-        <w:instrText xml:space="preserve"> SEQ Figure \* ARABIC </w:instrText>
-      </w:r>
-      <w:r>
-        <w:fldChar w:fldCharType="separate"/>
-      </w:r>
-      <w:r>
-        <w:rPr>
-          <w:noProof/>
-        </w:rPr>
-        <w:t>7</w:t>
-      </w:r>
-      <w:r>
-        <w:rPr>
-          <w:noProof/>
-        </w:rPr>
-        <w:fldChar w:fldCharType="end"/>
-      </w:r>
+      <w:fldSimple w:instr=" SEQ Figure \* ARABIC ">
+        <w:r>
+          <w:rPr>
+            <w:noProof/>
+          </w:rPr>
+          <w:t>7</w:t>
+        </w:r>
+      </w:fldSimple>
       <w:r>
         <w:t>. Control board status table</w:t>
       </w:r>
@@ -4236,27 +4216,14 @@
       <w:r>
         <w:t xml:space="preserve">Figure </w:t>
       </w:r>
-      <w:r>
-        <w:fldChar w:fldCharType="begin"/>
-      </w:r>
-      <w:r>
-        <w:instrText xml:space="preserve"> SEQ Figure \* ARABIC </w:instrText>
-      </w:r>
-      <w:r>
-        <w:fldChar w:fldCharType="separate"/>
-      </w:r>
-      <w:r>
-        <w:rPr>
-          <w:noProof/>
-        </w:rPr>
-        <w:t>8</w:t>
-      </w:r>
-      <w:r>
-        <w:rPr>
-          <w:noProof/>
-        </w:rPr>
-        <w:fldChar w:fldCharType="end"/>
-      </w:r>
+      <w:fldSimple w:instr=" SEQ Figure \* ARABIC ">
+        <w:r>
+          <w:rPr>
+            <w:noProof/>
+          </w:rPr>
+          <w:t>8</w:t>
+        </w:r>
+      </w:fldSimple>
       <w:r>
         <w:t>. NT status table</w:t>
       </w:r>
@@ -4266,7 +4233,7 @@
         <w:pStyle w:val="Heading2"/>
       </w:pPr>
       <w:bookmarkStart w:id="13" w:name="_Ref480051175"/>
-      <w:bookmarkStart w:id="14" w:name="_Toc480059098"/>
+      <w:bookmarkStart w:id="14" w:name="_Toc496246740"/>
       <w:r>
         <w:t>Menu</w:t>
       </w:r>
@@ -4277,7 +4244,7 @@
       <w:pPr>
         <w:pStyle w:val="Heading3"/>
       </w:pPr>
-      <w:bookmarkStart w:id="15" w:name="_Toc480059099"/>
+      <w:bookmarkStart w:id="15" w:name="_Toc496246741"/>
       <w:r>
         <w:t>File</w:t>
       </w:r>
@@ -4319,7 +4286,7 @@
       <w:pPr>
         <w:pStyle w:val="Heading3"/>
       </w:pPr>
-      <w:bookmarkStart w:id="16" w:name="_Toc480059100"/>
+      <w:bookmarkStart w:id="16" w:name="_Toc496246742"/>
       <w:r>
         <w:t>Settings</w:t>
       </w:r>
@@ -4438,27 +4405,14 @@
       <w:r>
         <w:t xml:space="preserve">Figure </w:t>
       </w:r>
-      <w:r>
-        <w:fldChar w:fldCharType="begin"/>
-      </w:r>
-      <w:r>
-        <w:instrText xml:space="preserve"> SEQ Figure \* ARABIC </w:instrText>
-      </w:r>
-      <w:r>
-        <w:fldChar w:fldCharType="separate"/>
-      </w:r>
-      <w:r>
-        <w:rPr>
-          <w:noProof/>
-        </w:rPr>
-        <w:t>9</w:t>
-      </w:r>
-      <w:r>
-        <w:rPr>
-          <w:noProof/>
-        </w:rPr>
-        <w:fldChar w:fldCharType="end"/>
-      </w:r>
+      <w:fldSimple w:instr=" SEQ Figure \* ARABIC ">
+        <w:r>
+          <w:rPr>
+            <w:noProof/>
+          </w:rPr>
+          <w:t>9</w:t>
+        </w:r>
+      </w:fldSimple>
       <w:bookmarkEnd w:id="17"/>
       <w:r>
         <w:t>. Set Control Board Type window</w:t>
@@ -5258,27 +5212,14 @@
       <w:r>
         <w:t xml:space="preserve">Figure </w:t>
       </w:r>
-      <w:r>
-        <w:fldChar w:fldCharType="begin"/>
-      </w:r>
-      <w:r>
-        <w:instrText xml:space="preserve"> SEQ Figure \* ARABIC </w:instrText>
-      </w:r>
-      <w:r>
-        <w:fldChar w:fldCharType="separate"/>
-      </w:r>
-      <w:r>
-        <w:rPr>
-          <w:noProof/>
-        </w:rPr>
-        <w:t>10</w:t>
-      </w:r>
-      <w:r>
-        <w:rPr>
-          <w:noProof/>
-        </w:rPr>
-        <w:fldChar w:fldCharType="end"/>
-      </w:r>
+      <w:fldSimple w:instr=" SEQ Figure \* ARABIC ">
+        <w:r>
+          <w:rPr>
+            <w:noProof/>
+          </w:rPr>
+          <w:t>10</w:t>
+        </w:r>
+      </w:fldSimple>
       <w:r>
         <w:t>. Arduino Uno pinout</w:t>
       </w:r>
@@ -5490,27 +5431,14 @@
       <w:r>
         <w:t xml:space="preserve">Figure </w:t>
       </w:r>
-      <w:r>
-        <w:fldChar w:fldCharType="begin"/>
-      </w:r>
-      <w:r>
-        <w:instrText xml:space="preserve"> SEQ Figure \* ARABIC </w:instrText>
-      </w:r>
-      <w:r>
-        <w:fldChar w:fldCharType="separate"/>
-      </w:r>
-      <w:r>
-        <w:rPr>
-          <w:noProof/>
-        </w:rPr>
-        <w:t>11</w:t>
-      </w:r>
-      <w:r>
-        <w:rPr>
-          <w:noProof/>
-        </w:rPr>
-        <w:fldChar w:fldCharType="end"/>
-      </w:r>
+      <w:fldSimple w:instr=" SEQ Figure \* ARABIC ">
+        <w:r>
+          <w:rPr>
+            <w:noProof/>
+          </w:rPr>
+          <w:t>11</w:t>
+        </w:r>
+      </w:fldSimple>
       <w:r>
         <w:t>. Set NT Server Address window</w:t>
       </w:r>
@@ -5597,7 +5525,7 @@
       <w:pPr>
         <w:pStyle w:val="Heading3"/>
       </w:pPr>
-      <w:bookmarkStart w:id="18" w:name="_Toc480059101"/>
+      <w:bookmarkStart w:id="18" w:name="_Toc496246743"/>
       <w:r>
         <w:t>Help</w:t>
       </w:r>
@@ -5746,27 +5674,14 @@
       <w:r>
         <w:t xml:space="preserve">Figure </w:t>
       </w:r>
-      <w:r>
-        <w:fldChar w:fldCharType="begin"/>
-      </w:r>
-      <w:r>
-        <w:instrText xml:space="preserve"> SEQ Figure \* ARABIC </w:instrText>
-      </w:r>
-      <w:r>
-        <w:fldChar w:fldCharType="separate"/>
-      </w:r>
-      <w:r>
-        <w:rPr>
-          <w:noProof/>
-        </w:rPr>
-        <w:t>12</w:t>
-      </w:r>
-      <w:r>
-        <w:rPr>
-          <w:noProof/>
-        </w:rPr>
-        <w:fldChar w:fldCharType="end"/>
-      </w:r>
+      <w:fldSimple w:instr=" SEQ Figure \* ARABIC ">
+        <w:r>
+          <w:rPr>
+            <w:noProof/>
+          </w:rPr>
+          <w:t>12</w:t>
+        </w:r>
+      </w:fldSimple>
       <w:bookmarkEnd w:id="19"/>
       <w:r>
         <w:t>. About window</w:t>
@@ -5776,13 +5691,13 @@
       <w:pPr>
         <w:pStyle w:val="Heading1"/>
       </w:pPr>
-      <w:bookmarkStart w:id="20" w:name="_Toc480059102"/>
-      <w:bookmarkStart w:id="21" w:name="_Ref480055871"/>
+      <w:bookmarkStart w:id="20" w:name="_Ref480055871"/>
+      <w:bookmarkStart w:id="21" w:name="_Toc496246744"/>
       <w:r>
         <w:lastRenderedPageBreak/>
         <w:t>Taskbar Icon</w:t>
       </w:r>
-      <w:bookmarkEnd w:id="20"/>
+      <w:bookmarkEnd w:id="21"/>
     </w:p>
     <w:p>
       <w:pPr>
@@ -5853,7 +5768,7 @@
                 <v:shape id="_x0000_i1025" type="#_x0000_t75" style="width:51pt;height:25.5pt" o:ole="">
                   <v:imagedata r:id="rId19" o:title="" cropbottom="32273f" cropright="21931f"/>
                 </v:shape>
-                <o:OLEObject Type="Embed" ProgID="PBrush" ShapeID="_x0000_i1025" DrawAspect="Icon" ObjectID="_1569930233" r:id="rId20"/>
+                <o:OLEObject Type="Embed" ProgID="PBrush" ShapeID="_x0000_i1025" DrawAspect="Icon" ObjectID="_1569990147" r:id="rId20"/>
               </w:object>
             </w:r>
           </w:p>
@@ -5897,7 +5812,7 @@
                 <v:shape id="_x0000_i1026" type="#_x0000_t75" style="width:51.75pt;height:25.5pt" o:ole="">
                   <v:imagedata r:id="rId21" o:title="" cropbottom="32273f" cropright="21718f"/>
                 </v:shape>
-                <o:OLEObject Type="Embed" ProgID="PBrush" ShapeID="_x0000_i1026" DrawAspect="Icon" ObjectID="_1569930234" r:id="rId22"/>
+                <o:OLEObject Type="Embed" ProgID="PBrush" ShapeID="_x0000_i1026" DrawAspect="Icon" ObjectID="_1569990148" r:id="rId22"/>
               </w:object>
             </w:r>
           </w:p>
@@ -5941,7 +5856,7 @@
                 <v:shape id="_x0000_i1027" type="#_x0000_t75" style="width:51.75pt;height:24.75pt" o:ole="">
                   <v:imagedata r:id="rId23" o:title="" cropbottom="32669f" cropright="21718f"/>
                 </v:shape>
-                <o:OLEObject Type="Embed" ProgID="PBrush" ShapeID="_x0000_i1027" DrawAspect="Icon" ObjectID="_1569930235" r:id="rId24"/>
+                <o:OLEObject Type="Embed" ProgID="PBrush" ShapeID="_x0000_i1027" DrawAspect="Icon" ObjectID="_1569990149" r:id="rId24"/>
               </w:object>
             </w:r>
           </w:p>
@@ -5985,7 +5900,7 @@
                 <v:shape id="_x0000_i1028" type="#_x0000_t75" style="width:51pt;height:24.75pt" o:ole="">
                   <v:imagedata r:id="rId25" o:title="" cropbottom="32669f" cropright="22101f"/>
                 </v:shape>
-                <o:OLEObject Type="Embed" ProgID="PBrush" ShapeID="_x0000_i1028" DrawAspect="Icon" ObjectID="_1569930236" r:id="rId26"/>
+                <o:OLEObject Type="Embed" ProgID="PBrush" ShapeID="_x0000_i1028" DrawAspect="Icon" ObjectID="_1569990150" r:id="rId26"/>
               </w:object>
             </w:r>
           </w:p>
@@ -6029,7 +5944,7 @@
                 <v:shape id="_x0000_i1029" type="#_x0000_t75" style="width:51pt;height:25.5pt" o:ole="">
                   <v:imagedata r:id="rId27" o:title="" cropbottom="32075f" cropright="22271f"/>
                 </v:shape>
-                <o:OLEObject Type="Embed" ProgID="PBrush" ShapeID="_x0000_i1029" DrawAspect="Icon" ObjectID="_1569930237" r:id="rId28"/>
+                <o:OLEObject Type="Embed" ProgID="PBrush" ShapeID="_x0000_i1029" DrawAspect="Icon" ObjectID="_1569990151" r:id="rId28"/>
               </w:object>
             </w:r>
           </w:p>
@@ -6073,7 +5988,7 @@
                 <v:shape id="_x0000_i1030" type="#_x0000_t75" style="width:51pt;height:24.75pt" o:ole="">
                   <v:imagedata r:id="rId29" o:title="" cropbottom="32471f" cropright="21931f"/>
                 </v:shape>
-                <o:OLEObject Type="Embed" ProgID="PBrush" ShapeID="_x0000_i1030" DrawAspect="Icon" ObjectID="_1569930238" r:id="rId30"/>
+                <o:OLEObject Type="Embed" ProgID="PBrush" ShapeID="_x0000_i1030" DrawAspect="Icon" ObjectID="_1569990152" r:id="rId30"/>
               </w:object>
             </w:r>
           </w:p>
@@ -6117,7 +6032,7 @@
                 <v:shape id="_x0000_i1031" type="#_x0000_t75" style="width:51pt;height:24.75pt" o:ole="">
                   <v:imagedata r:id="rId31" o:title="" cropbottom="32669f" cropright="22101f"/>
                 </v:shape>
-                <o:OLEObject Type="Embed" ProgID="PBrush" ShapeID="_x0000_i1031" DrawAspect="Icon" ObjectID="_1569930239" r:id="rId32"/>
+                <o:OLEObject Type="Embed" ProgID="PBrush" ShapeID="_x0000_i1031" DrawAspect="Icon" ObjectID="_1569990153" r:id="rId32"/>
               </w:object>
             </w:r>
           </w:p>
@@ -6156,7 +6071,7 @@
       <w:pPr>
         <w:pStyle w:val="Heading1"/>
       </w:pPr>
-      <w:bookmarkStart w:id="22" w:name="_Toc480059103"/>
+      <w:bookmarkStart w:id="22" w:name="_Toc496246745"/>
       <w:r>
         <w:t>Firmware</w:t>
       </w:r>
@@ -6371,27 +6286,14 @@
       <w:r>
         <w:t xml:space="preserve">Figure </w:t>
       </w:r>
-      <w:r>
-        <w:fldChar w:fldCharType="begin"/>
-      </w:r>
-      <w:r>
-        <w:instrText xml:space="preserve"> SEQ Figure \* ARABIC </w:instrText>
-      </w:r>
-      <w:r>
-        <w:fldChar w:fldCharType="separate"/>
-      </w:r>
-      <w:r>
-        <w:rPr>
-          <w:noProof/>
-        </w:rPr>
-        <w:t>13</w:t>
-      </w:r>
-      <w:r>
-        <w:rPr>
-          <w:noProof/>
-        </w:rPr>
-        <w:fldChar w:fldCharType="end"/>
-      </w:r>
+      <w:fldSimple w:instr=" SEQ Figure \* ARABIC ">
+        <w:r>
+          <w:rPr>
+            <w:noProof/>
+          </w:rPr>
+          <w:t>13</w:t>
+        </w:r>
+      </w:fldSimple>
       <w:r>
         <w:t>. Control board LED description</w:t>
       </w:r>
@@ -6411,11 +6313,11 @@
       <w:pPr>
         <w:pStyle w:val="Heading1"/>
       </w:pPr>
-      <w:bookmarkStart w:id="23" w:name="_Toc480059104"/>
+      <w:bookmarkStart w:id="23" w:name="_Toc496246746"/>
       <w:r>
         <w:t>Simulator</w:t>
       </w:r>
-      <w:bookmarkEnd w:id="21"/>
+      <w:bookmarkEnd w:id="20"/>
       <w:bookmarkEnd w:id="23"/>
     </w:p>
     <w:p>
@@ -6490,27 +6392,14 @@
       <w:r>
         <w:t xml:space="preserve">Figure </w:t>
       </w:r>
-      <w:r>
-        <w:fldChar w:fldCharType="begin"/>
-      </w:r>
-      <w:r>
-        <w:instrText xml:space="preserve"> SEQ Figure \* ARABIC </w:instrText>
-      </w:r>
-      <w:r>
-        <w:fldChar w:fldCharType="separate"/>
-      </w:r>
-      <w:r>
-        <w:rPr>
-          <w:noProof/>
-        </w:rPr>
-        <w:t>14</w:t>
-      </w:r>
-      <w:r>
-        <w:rPr>
-          <w:noProof/>
-        </w:rPr>
-        <w:fldChar w:fldCharType="end"/>
-      </w:r>
+      <w:fldSimple w:instr=" SEQ Figure \* ARABIC ">
+        <w:r>
+          <w:rPr>
+            <w:noProof/>
+          </w:rPr>
+          <w:t>14</w:t>
+        </w:r>
+      </w:fldSimple>
       <w:r>
         <w:t>. Simulator UI</w:t>
       </w:r>
@@ -6524,9 +6413,11 @@
       <w:pPr>
         <w:pStyle w:val="Heading1"/>
       </w:pPr>
+      <w:bookmarkStart w:id="24" w:name="_Toc496246747"/>
       <w:r>
         <w:t>Robot Code Integration</w:t>
       </w:r>
+      <w:bookmarkEnd w:id="24"/>
     </w:p>
     <w:p>
       <w:r>
@@ -6715,12 +6606,12 @@
       <w:pPr>
         <w:pStyle w:val="Heading1"/>
       </w:pPr>
-      <w:bookmarkStart w:id="24" w:name="_Toc480059105"/>
+      <w:bookmarkStart w:id="25" w:name="_Toc496246748"/>
       <w:r>
         <w:lastRenderedPageBreak/>
         <w:t>Acknowledgements</w:t>
       </w:r>
-      <w:bookmarkEnd w:id="24"/>
+      <w:bookmarkEnd w:id="25"/>
     </w:p>
     <w:p>
       <w:r>
@@ -6788,11 +6679,11 @@
       <w:pPr>
         <w:pStyle w:val="Heading1"/>
       </w:pPr>
-      <w:bookmarkStart w:id="25" w:name="_Toc480059106"/>
+      <w:bookmarkStart w:id="26" w:name="_Toc496246749"/>
       <w:r>
         <w:t>Contact Information</w:t>
       </w:r>
-      <w:bookmarkEnd w:id="25"/>
+      <w:bookmarkEnd w:id="26"/>
     </w:p>
     <w:p>
       <w:pPr>
@@ -6878,7 +6769,6 @@
         <w:docPartUnique/>
       </w:docPartObj>
     </w:sdtPr>
-    <w:sdtEndPr/>
     <w:sdtContent>
       <w:sdt>
         <w:sdtPr>
@@ -6888,7 +6778,6 @@
             <w:docPartUnique/>
           </w:docPartObj>
         </w:sdtPr>
-        <w:sdtEndPr/>
         <w:sdtContent>
           <w:p>
             <w:pPr>
@@ -6929,7 +6818,7 @@
                 <w:bCs/>
                 <w:noProof/>
               </w:rPr>
-              <w:t>11</w:t>
+              <w:t>3</w:t>
             </w:r>
             <w:r>
               <w:rPr>
@@ -10059,7 +9948,7 @@
 </file>
 
 <file path=customXml/itemProps1.xml><?xml version="1.0" encoding="utf-8"?>
-<ds:datastoreItem xmlns:ds="http://schemas.openxmlformats.org/officeDocument/2006/customXml" ds:itemID="{ECAB28CB-17AF-45BC-AA12-E8EDCD138DDE}">
+<ds:datastoreItem xmlns:ds="http://schemas.openxmlformats.org/officeDocument/2006/customXml" ds:itemID="{4AB4BB6B-6F9C-429B-8195-8F9DD9502C95}">
   <ds:schemaRefs>
     <ds:schemaRef ds:uri="http://schemas.openxmlformats.org/officeDocument/2006/bibliography"/>
   </ds:schemaRefs>

</xml_diff>